<commit_message>
Final commit before client meet, dummy annota and to-do pages; fixed swiping; made camera prettier; fixed hanging issue when server doesn't respond
</commit_message>
<xml_diff>
--- a/AnnotaDevNotes.docx
+++ b/AnnotaDevNotes.docx
@@ -406,7 +406,79 @@
         <w:rPr>
           <w:lang w:val="en-US"/>
         </w:rPr>
-        <w:t xml:space="preserve">Networking </w:t>
+        <w:t>Add settings page</w:t>
+      </w:r>
+    </w:p>
+    <w:p>
+      <w:pPr>
+        <w:pStyle w:val="ListParagraph"/>
+        <w:numPr>
+          <w:ilvl w:val="1"/>
+          <w:numId w:val="1"/>
+        </w:numPr>
+        <w:rPr>
+          <w:lang w:val="en-US"/>
+        </w:rPr>
+      </w:pPr>
+      <w:r>
+        <w:rPr>
+          <w:lang w:val="en-US"/>
+        </w:rPr>
+        <w:t>Log out function</w:t>
+      </w:r>
+    </w:p>
+    <w:p>
+      <w:pPr>
+        <w:pStyle w:val="ListParagraph"/>
+        <w:numPr>
+          <w:ilvl w:val="1"/>
+          <w:numId w:val="1"/>
+        </w:numPr>
+        <w:rPr>
+          <w:lang w:val="en-US"/>
+        </w:rPr>
+      </w:pPr>
+      <w:r>
+        <w:rPr>
+          <w:lang w:val="en-US"/>
+        </w:rPr>
+        <w:t>Language function</w:t>
+      </w:r>
+    </w:p>
+    <w:p>
+      <w:pPr>
+        <w:pStyle w:val="ListParagraph"/>
+        <w:numPr>
+          <w:ilvl w:val="1"/>
+          <w:numId w:val="1"/>
+        </w:numPr>
+        <w:rPr>
+          <w:lang w:val="en-US"/>
+        </w:rPr>
+      </w:pPr>
+      <w:r>
+        <w:rPr>
+          <w:lang w:val="en-US"/>
+        </w:rPr>
+        <w:t>Colour theme function</w:t>
+      </w:r>
+    </w:p>
+    <w:p>
+      <w:pPr>
+        <w:pStyle w:val="ListParagraph"/>
+        <w:numPr>
+          <w:ilvl w:val="1"/>
+          <w:numId w:val="1"/>
+        </w:numPr>
+        <w:rPr>
+          <w:lang w:val="en-US"/>
+        </w:rPr>
+      </w:pPr>
+      <w:r>
+        <w:rPr>
+          <w:lang w:val="en-US"/>
+        </w:rPr>
+        <w:t>Profile function</w:t>
       </w:r>
     </w:p>
     <w:p>
@@ -424,7 +496,25 @@
         <w:rPr>
           <w:lang w:val="en-US"/>
         </w:rPr>
-        <w:t>Library, store online if possible</w:t>
+        <w:t>Add user registration</w:t>
+      </w:r>
+    </w:p>
+    <w:p>
+      <w:pPr>
+        <w:pStyle w:val="ListParagraph"/>
+        <w:numPr>
+          <w:ilvl w:val="0"/>
+          <w:numId w:val="1"/>
+        </w:numPr>
+        <w:rPr>
+          <w:lang w:val="en-US"/>
+        </w:rPr>
+      </w:pPr>
+      <w:r>
+        <w:rPr>
+          <w:lang w:val="en-US"/>
+        </w:rPr>
+        <w:t>Finalize camera screen</w:t>
       </w:r>
     </w:p>
     <w:p>
@@ -442,7 +532,953 @@
         <w:rPr>
           <w:lang w:val="en-US"/>
         </w:rPr>
-        <w:t>Create folder with subfolders of user emails and keep their images within classified by date</w:t>
+        <w:t>Add picture button</w:t>
+      </w:r>
+    </w:p>
+    <w:p>
+      <w:pPr>
+        <w:pStyle w:val="ListParagraph"/>
+        <w:numPr>
+          <w:ilvl w:val="2"/>
+          <w:numId w:val="1"/>
+        </w:numPr>
+        <w:rPr>
+          <w:lang w:val="en-US"/>
+        </w:rPr>
+      </w:pPr>
+      <w:r>
+        <w:rPr>
+          <w:lang w:val="en-US"/>
+        </w:rPr>
+        <w:t>When picture is taken,</w:t>
+      </w:r>
+      <w:r>
+        <w:rPr>
+          <w:lang w:val="en-US"/>
+        </w:rPr>
+        <w:t xml:space="preserve"> client is presented with three buttons on screen</w:t>
+      </w:r>
+    </w:p>
+    <w:p>
+      <w:pPr>
+        <w:pStyle w:val="ListParagraph"/>
+        <w:numPr>
+          <w:ilvl w:val="3"/>
+          <w:numId w:val="1"/>
+        </w:numPr>
+        <w:rPr>
+          <w:lang w:val="en-US"/>
+        </w:rPr>
+      </w:pPr>
+      <w:r>
+        <w:rPr>
+          <w:lang w:val="en-US"/>
+        </w:rPr>
+        <w:t xml:space="preserve">Cancel </w:t>
+      </w:r>
+      <w:r>
+        <w:rPr>
+          <w:lang w:val="en-US"/>
+        </w:rPr>
+        <w:sym w:font="Wingdings" w:char="F0E0"/>
+      </w:r>
+      <w:r>
+        <w:rPr>
+          <w:lang w:val="en-US"/>
+        </w:rPr>
+        <w:t xml:space="preserve"> scrap picture</w:t>
+      </w:r>
+    </w:p>
+    <w:p>
+      <w:pPr>
+        <w:pStyle w:val="ListParagraph"/>
+        <w:numPr>
+          <w:ilvl w:val="3"/>
+          <w:numId w:val="1"/>
+        </w:numPr>
+        <w:rPr>
+          <w:lang w:val="en-US"/>
+        </w:rPr>
+      </w:pPr>
+      <w:r>
+        <w:rPr>
+          <w:lang w:val="en-US"/>
+        </w:rPr>
+        <w:t xml:space="preserve">Crop </w:t>
+      </w:r>
+      <w:r>
+        <w:rPr>
+          <w:lang w:val="en-US"/>
+        </w:rPr>
+        <w:sym w:font="Wingdings" w:char="F0E0"/>
+      </w:r>
+      <w:r>
+        <w:rPr>
+          <w:lang w:val="en-US"/>
+        </w:rPr>
+        <w:t xml:space="preserve"> proceed to crop function as described below</w:t>
+      </w:r>
+    </w:p>
+    <w:p>
+      <w:pPr>
+        <w:pStyle w:val="ListParagraph"/>
+        <w:numPr>
+          <w:ilvl w:val="3"/>
+          <w:numId w:val="1"/>
+        </w:numPr>
+        <w:rPr>
+          <w:lang w:val="en-US"/>
+        </w:rPr>
+      </w:pPr>
+      <w:r>
+        <w:rPr>
+          <w:lang w:val="en-US"/>
+        </w:rPr>
+        <w:t xml:space="preserve">Send </w:t>
+      </w:r>
+      <w:r>
+        <w:rPr>
+          <w:lang w:val="en-US"/>
+        </w:rPr>
+        <w:sym w:font="Wingdings" w:char="F0E0"/>
+      </w:r>
+      <w:r>
+        <w:rPr>
+          <w:lang w:val="en-US"/>
+        </w:rPr>
+        <w:t xml:space="preserve"> send as is, no cropping needed</w:t>
+      </w:r>
+    </w:p>
+    <w:p>
+      <w:pPr>
+        <w:pStyle w:val="ListParagraph"/>
+        <w:numPr>
+          <w:ilvl w:val="1"/>
+          <w:numId w:val="1"/>
+        </w:numPr>
+        <w:rPr>
+          <w:lang w:val="en-US"/>
+        </w:rPr>
+      </w:pPr>
+      <w:r>
+        <w:rPr>
+          <w:lang w:val="en-US"/>
+        </w:rPr>
+        <w:t>From picture button allow the user to crop photo using zoom and draw approach (explained to client in Meeting 3 – PENDING CLIENT APPROVAL)</w:t>
+      </w:r>
+    </w:p>
+    <w:p>
+      <w:pPr>
+        <w:pStyle w:val="ListParagraph"/>
+        <w:numPr>
+          <w:ilvl w:val="1"/>
+          <w:numId w:val="1"/>
+        </w:numPr>
+        <w:rPr>
+          <w:lang w:val="en-US"/>
+        </w:rPr>
+      </w:pPr>
+      <w:r>
+        <w:rPr>
+          <w:lang w:val="en-US"/>
+        </w:rPr>
+        <w:t>Send picture to server which will save it into client specific “library”</w:t>
+      </w:r>
+    </w:p>
+    <w:p>
+      <w:pPr>
+        <w:pStyle w:val="ListParagraph"/>
+        <w:numPr>
+          <w:ilvl w:val="2"/>
+          <w:numId w:val="1"/>
+        </w:numPr>
+        <w:rPr>
+          <w:lang w:val="en-US"/>
+        </w:rPr>
+      </w:pPr>
+      <w:r>
+        <w:rPr>
+          <w:lang w:val="en-US"/>
+        </w:rPr>
+        <w:t>User “library” consists of a SQL table to keep track of entries and allow for easy searching as well as a folder containing all uploaded images</w:t>
+      </w:r>
+    </w:p>
+    <w:p>
+      <w:pPr>
+        <w:pStyle w:val="ListParagraph"/>
+        <w:numPr>
+          <w:ilvl w:val="2"/>
+          <w:numId w:val="1"/>
+        </w:numPr>
+        <w:rPr>
+          <w:lang w:val="en-US"/>
+        </w:rPr>
+      </w:pPr>
+      <w:r>
+        <w:rPr>
+          <w:lang w:val="en-US"/>
+        </w:rPr>
+        <w:t>Images will be named based on the time and date at which they were taken and the SQL database will also contain this exact time and date for referencing</w:t>
+      </w:r>
+    </w:p>
+    <w:p>
+      <w:pPr>
+        <w:pStyle w:val="ListParagraph"/>
+        <w:numPr>
+          <w:ilvl w:val="2"/>
+          <w:numId w:val="1"/>
+        </w:numPr>
+        <w:rPr>
+          <w:lang w:val="en-US"/>
+        </w:rPr>
+      </w:pPr>
+      <w:r>
+        <w:rPr>
+          <w:lang w:val="en-US"/>
+        </w:rPr>
+        <w:t>SQL format as follows:</w:t>
+      </w:r>
+    </w:p>
+    <w:p>
+      <w:pPr>
+        <w:pStyle w:val="ListParagraph"/>
+        <w:numPr>
+          <w:ilvl w:val="3"/>
+          <w:numId w:val="1"/>
+        </w:numPr>
+        <w:rPr>
+          <w:lang w:val="en-US"/>
+        </w:rPr>
+      </w:pPr>
+      <w:r>
+        <w:rPr>
+          <w:lang w:val="en-US"/>
+        </w:rPr>
+        <w:lastRenderedPageBreak/>
+        <w:t>DateTime|Name|Content|Comments|Cat1|Cat2|Cat3</w:t>
+      </w:r>
+    </w:p>
+    <w:p>
+      <w:pPr>
+        <w:pStyle w:val="ListParagraph"/>
+        <w:numPr>
+          <w:ilvl w:val="4"/>
+          <w:numId w:val="1"/>
+        </w:numPr>
+        <w:rPr>
+          <w:lang w:val="en-US"/>
+        </w:rPr>
+      </w:pPr>
+      <w:r>
+        <w:rPr>
+          <w:lang w:val="en-US"/>
+        </w:rPr>
+        <w:t xml:space="preserve">DateTime </w:t>
+      </w:r>
+      <w:r>
+        <w:rPr>
+          <w:lang w:val="en-US"/>
+        </w:rPr>
+        <w:sym w:font="Wingdings" w:char="F0E0"/>
+      </w:r>
+      <w:r>
+        <w:rPr>
+          <w:lang w:val="en-US"/>
+        </w:rPr>
+        <w:t xml:space="preserve"> DateTime string of when the reminder was created</w:t>
+      </w:r>
+    </w:p>
+    <w:p>
+      <w:pPr>
+        <w:pStyle w:val="ListParagraph"/>
+        <w:numPr>
+          <w:ilvl w:val="4"/>
+          <w:numId w:val="1"/>
+        </w:numPr>
+        <w:rPr>
+          <w:lang w:val="en-US"/>
+        </w:rPr>
+      </w:pPr>
+      <w:r>
+        <w:rPr>
+          <w:lang w:val="en-US"/>
+        </w:rPr>
+        <w:t xml:space="preserve">Name </w:t>
+      </w:r>
+      <w:r>
+        <w:rPr>
+          <w:lang w:val="en-US"/>
+        </w:rPr>
+        <w:sym w:font="Wingdings" w:char="F0E0"/>
+      </w:r>
+      <w:r>
+        <w:rPr>
+          <w:lang w:val="en-US"/>
+        </w:rPr>
+        <w:t xml:space="preserve"> given by user</w:t>
+      </w:r>
+    </w:p>
+    <w:p>
+      <w:pPr>
+        <w:pStyle w:val="ListParagraph"/>
+        <w:numPr>
+          <w:ilvl w:val="4"/>
+          <w:numId w:val="1"/>
+        </w:numPr>
+        <w:rPr>
+          <w:lang w:val="en-US"/>
+        </w:rPr>
+      </w:pPr>
+      <w:r>
+        <w:rPr>
+          <w:lang w:val="en-US"/>
+        </w:rPr>
+        <w:t xml:space="preserve">Content </w:t>
+      </w:r>
+      <w:r>
+        <w:rPr>
+          <w:lang w:val="en-US"/>
+        </w:rPr>
+        <w:sym w:font="Wingdings" w:char="F0E0"/>
+      </w:r>
+      <w:r>
+        <w:rPr>
+          <w:lang w:val="en-US"/>
+        </w:rPr>
+        <w:t xml:space="preserve"> annotated text content given by Google API</w:t>
+      </w:r>
+    </w:p>
+    <w:p>
+      <w:pPr>
+        <w:pStyle w:val="ListParagraph"/>
+        <w:numPr>
+          <w:ilvl w:val="4"/>
+          <w:numId w:val="1"/>
+        </w:numPr>
+        <w:rPr>
+          <w:lang w:val="en-US"/>
+        </w:rPr>
+      </w:pPr>
+      <w:r>
+        <w:rPr>
+          <w:lang w:val="en-US"/>
+        </w:rPr>
+        <w:t xml:space="preserve">Comments </w:t>
+      </w:r>
+      <w:r>
+        <w:rPr>
+          <w:lang w:val="en-US"/>
+        </w:rPr>
+        <w:sym w:font="Wingdings" w:char="F0E0"/>
+      </w:r>
+      <w:r>
+        <w:rPr>
+          <w:lang w:val="en-US"/>
+        </w:rPr>
+        <w:t xml:space="preserve"> given by user to clarify importance</w:t>
+      </w:r>
+    </w:p>
+    <w:p>
+      <w:pPr>
+        <w:pStyle w:val="ListParagraph"/>
+        <w:numPr>
+          <w:ilvl w:val="4"/>
+          <w:numId w:val="1"/>
+        </w:numPr>
+        <w:rPr>
+          <w:lang w:val="en-US"/>
+        </w:rPr>
+      </w:pPr>
+      <w:r>
+        <w:rPr>
+          <w:lang w:val="en-US"/>
+        </w:rPr>
+        <w:t xml:space="preserve">Cat1,Cat2,Cat3 </w:t>
+      </w:r>
+      <w:r>
+        <w:rPr>
+          <w:lang w:val="en-US"/>
+        </w:rPr>
+        <w:sym w:font="Wingdings" w:char="F0E0"/>
+      </w:r>
+      <w:r>
+        <w:rPr>
+          <w:lang w:val="en-US"/>
+        </w:rPr>
+        <w:t xml:space="preserve"> categories, the app will offer 3 levels of categorization (PENDING CLIENT APPROVAL) </w:t>
+      </w:r>
+    </w:p>
+    <w:p>
+      <w:pPr>
+        <w:pStyle w:val="ListParagraph"/>
+        <w:numPr>
+          <w:ilvl w:val="5"/>
+          <w:numId w:val="1"/>
+        </w:numPr>
+        <w:rPr>
+          <w:lang w:val="en-US"/>
+        </w:rPr>
+      </w:pPr>
+      <w:r>
+        <w:rPr>
+          <w:lang w:val="en-US"/>
+        </w:rPr>
+        <w:t xml:space="preserve">For example: uOttawa </w:t>
+      </w:r>
+      <w:r>
+        <w:rPr>
+          <w:lang w:val="en-US"/>
+        </w:rPr>
+        <w:sym w:font="Wingdings" w:char="F0E0"/>
+      </w:r>
+      <w:r>
+        <w:rPr>
+          <w:lang w:val="en-US"/>
+        </w:rPr>
+        <w:t xml:space="preserve"> TA-ing </w:t>
+      </w:r>
+      <w:r>
+        <w:rPr>
+          <w:lang w:val="en-US"/>
+        </w:rPr>
+        <w:sym w:font="Wingdings" w:char="F0E0"/>
+      </w:r>
+      <w:r>
+        <w:rPr>
+          <w:lang w:val="en-US"/>
+        </w:rPr>
+        <w:t xml:space="preserve"> GNG2101</w:t>
+      </w:r>
+    </w:p>
+    <w:p>
+      <w:pPr>
+        <w:pStyle w:val="ListParagraph"/>
+        <w:numPr>
+          <w:ilvl w:val="1"/>
+          <w:numId w:val="1"/>
+        </w:numPr>
+        <w:rPr>
+          <w:lang w:val="en-US"/>
+        </w:rPr>
+      </w:pPr>
+      <w:r>
+        <w:rPr>
+          <w:lang w:val="en-US"/>
+        </w:rPr>
+        <w:t>User library opens with swipe up from camera screen</w:t>
+      </w:r>
+    </w:p>
+    <w:p>
+      <w:pPr>
+        <w:pStyle w:val="ListParagraph"/>
+        <w:numPr>
+          <w:ilvl w:val="2"/>
+          <w:numId w:val="1"/>
+        </w:numPr>
+        <w:rPr>
+          <w:lang w:val="en-US"/>
+        </w:rPr>
+      </w:pPr>
+      <w:r>
+        <w:rPr>
+          <w:lang w:val="en-US"/>
+        </w:rPr>
+        <w:t>Arrange annotations by date or category, probably won’t display images</w:t>
+      </w:r>
+    </w:p>
+    <w:p>
+      <w:pPr>
+        <w:pStyle w:val="ListParagraph"/>
+        <w:numPr>
+          <w:ilvl w:val="2"/>
+          <w:numId w:val="1"/>
+        </w:numPr>
+        <w:rPr>
+          <w:lang w:val="en-US"/>
+        </w:rPr>
+      </w:pPr>
+      <w:r>
+        <w:rPr>
+          <w:lang w:val="en-US"/>
+        </w:rPr>
+        <w:t>Add search function to look for specific text within annotation, category, etc</w:t>
+      </w:r>
+    </w:p>
+    <w:p>
+      <w:pPr>
+        <w:pStyle w:val="ListParagraph"/>
+        <w:numPr>
+          <w:ilvl w:val="0"/>
+          <w:numId w:val="1"/>
+        </w:numPr>
+        <w:rPr>
+          <w:lang w:val="en-US"/>
+        </w:rPr>
+      </w:pPr>
+      <w:r>
+        <w:rPr>
+          <w:lang w:val="en-US"/>
+        </w:rPr>
+        <w:t>Add To-Do Screen</w:t>
+      </w:r>
+    </w:p>
+    <w:p>
+      <w:pPr>
+        <w:pStyle w:val="ListParagraph"/>
+        <w:numPr>
+          <w:ilvl w:val="1"/>
+          <w:numId w:val="1"/>
+        </w:numPr>
+        <w:rPr>
+          <w:lang w:val="en-US"/>
+        </w:rPr>
+      </w:pPr>
+      <w:r>
+        <w:rPr>
+          <w:lang w:val="en-US"/>
+        </w:rPr>
+        <w:t>Each user will have their own notification SQL table with following format</w:t>
+      </w:r>
+    </w:p>
+    <w:p>
+      <w:pPr>
+        <w:pStyle w:val="ListParagraph"/>
+        <w:numPr>
+          <w:ilvl w:val="1"/>
+          <w:numId w:val="1"/>
+        </w:numPr>
+        <w:rPr>
+          <w:lang w:val="en-US"/>
+        </w:rPr>
+      </w:pPr>
+      <w:r>
+        <w:rPr>
+          <w:lang w:val="en-US"/>
+        </w:rPr>
+        <w:t>Index|Reminder Name|Comments|Cat1</w:t>
+      </w:r>
+      <w:r>
+        <w:rPr>
+          <w:lang w:val="en-US"/>
+        </w:rPr>
+        <w:t>|</w:t>
+      </w:r>
+      <w:r>
+        <w:rPr>
+          <w:lang w:val="en-US"/>
+        </w:rPr>
+        <w:t>DateTime|Trigger</w:t>
+      </w:r>
+    </w:p>
+    <w:p>
+      <w:pPr>
+        <w:pStyle w:val="ListParagraph"/>
+        <w:numPr>
+          <w:ilvl w:val="2"/>
+          <w:numId w:val="1"/>
+        </w:numPr>
+        <w:rPr>
+          <w:lang w:val="en-US"/>
+        </w:rPr>
+      </w:pPr>
+      <w:r>
+        <w:rPr>
+          <w:lang w:val="en-US"/>
+        </w:rPr>
+        <w:t>Index</w:t>
+      </w:r>
+      <w:r>
+        <w:rPr>
+          <w:b/>
+          <w:bCs/>
+          <w:lang w:val="en-US"/>
+        </w:rPr>
+        <w:t xml:space="preserve"> </w:t>
+      </w:r>
+      <w:r>
+        <w:rPr>
+          <w:lang w:val="en-US"/>
+        </w:rPr>
+        <w:sym w:font="Wingdings" w:char="F0E0"/>
+      </w:r>
+      <w:r>
+        <w:rPr>
+          <w:lang w:val="en-US"/>
+        </w:rPr>
+        <w:t xml:space="preserve"> automatically incremented value, we don’t care much for it</w:t>
+      </w:r>
+    </w:p>
+    <w:p>
+      <w:pPr>
+        <w:pStyle w:val="ListParagraph"/>
+        <w:numPr>
+          <w:ilvl w:val="2"/>
+          <w:numId w:val="1"/>
+        </w:numPr>
+        <w:rPr>
+          <w:lang w:val="en-US"/>
+        </w:rPr>
+      </w:pPr>
+      <w:r>
+        <w:rPr>
+          <w:lang w:val="en-US"/>
+        </w:rPr>
+        <w:t xml:space="preserve">Reminder Name </w:t>
+      </w:r>
+      <w:r>
+        <w:rPr>
+          <w:lang w:val="en-US"/>
+        </w:rPr>
+        <w:sym w:font="Wingdings" w:char="F0E0"/>
+      </w:r>
+      <w:r>
+        <w:rPr>
+          <w:lang w:val="en-US"/>
+        </w:rPr>
+        <w:t xml:space="preserve"> given to reminder by user</w:t>
+      </w:r>
+    </w:p>
+    <w:p>
+      <w:pPr>
+        <w:pStyle w:val="ListParagraph"/>
+        <w:numPr>
+          <w:ilvl w:val="2"/>
+          <w:numId w:val="1"/>
+        </w:numPr>
+        <w:rPr>
+          <w:lang w:val="en-US"/>
+        </w:rPr>
+      </w:pPr>
+      <w:r>
+        <w:rPr>
+          <w:lang w:val="en-US"/>
+        </w:rPr>
+        <w:t xml:space="preserve">Comments </w:t>
+      </w:r>
+      <w:r>
+        <w:rPr>
+          <w:lang w:val="en-US"/>
+        </w:rPr>
+        <w:sym w:font="Wingdings" w:char="F0E0"/>
+      </w:r>
+      <w:r>
+        <w:rPr>
+          <w:lang w:val="en-US"/>
+        </w:rPr>
+        <w:t xml:space="preserve"> provided by user to specify task or help remember purpose</w:t>
+      </w:r>
+    </w:p>
+    <w:p>
+      <w:pPr>
+        <w:pStyle w:val="ListParagraph"/>
+        <w:numPr>
+          <w:ilvl w:val="2"/>
+          <w:numId w:val="1"/>
+        </w:numPr>
+        <w:rPr>
+          <w:lang w:val="en-US"/>
+        </w:rPr>
+      </w:pPr>
+      <w:r>
+        <w:rPr>
+          <w:lang w:val="en-US"/>
+        </w:rPr>
+        <w:t xml:space="preserve">Cat1 </w:t>
+      </w:r>
+      <w:r>
+        <w:rPr>
+          <w:lang w:val="en-US"/>
+        </w:rPr>
+        <w:sym w:font="Wingdings" w:char="F0E0"/>
+      </w:r>
+      <w:r>
+        <w:rPr>
+          <w:lang w:val="en-US"/>
+        </w:rPr>
+        <w:t xml:space="preserve"> categor</w:t>
+      </w:r>
+      <w:r>
+        <w:rPr>
+          <w:lang w:val="en-US"/>
+        </w:rPr>
+        <w:t>y, most likely will not include categories for simplicity</w:t>
+      </w:r>
+      <w:r>
+        <w:rPr>
+          <w:lang w:val="en-US"/>
+        </w:rPr>
+        <w:t xml:space="preserve"> </w:t>
+      </w:r>
+    </w:p>
+    <w:p>
+      <w:pPr>
+        <w:pStyle w:val="ListParagraph"/>
+        <w:numPr>
+          <w:ilvl w:val="2"/>
+          <w:numId w:val="1"/>
+        </w:numPr>
+        <w:rPr>
+          <w:lang w:val="en-US"/>
+        </w:rPr>
+      </w:pPr>
+      <w:r>
+        <w:rPr>
+          <w:lang w:val="en-US"/>
+        </w:rPr>
+        <w:t xml:space="preserve">DateTime </w:t>
+      </w:r>
+      <w:r>
+        <w:rPr>
+          <w:lang w:val="en-US"/>
+        </w:rPr>
+        <w:sym w:font="Wingdings" w:char="F0E0"/>
+      </w:r>
+      <w:r>
+        <w:rPr>
+          <w:lang w:val="en-US"/>
+        </w:rPr>
+        <w:t xml:space="preserve"> DateTime string of when the reminder was created</w:t>
+      </w:r>
+    </w:p>
+    <w:p>
+      <w:pPr>
+        <w:pStyle w:val="ListParagraph"/>
+        <w:numPr>
+          <w:ilvl w:val="2"/>
+          <w:numId w:val="1"/>
+        </w:numPr>
+        <w:rPr>
+          <w:lang w:val="en-US"/>
+        </w:rPr>
+      </w:pPr>
+      <w:r>
+        <w:rPr>
+          <w:lang w:val="en-US"/>
+        </w:rPr>
+        <w:t xml:space="preserve">Trigger </w:t>
+      </w:r>
+      <w:r>
+        <w:rPr>
+          <w:lang w:val="en-US"/>
+        </w:rPr>
+        <w:sym w:font="Wingdings" w:char="F0E0"/>
+      </w:r>
+      <w:r>
+        <w:rPr>
+          <w:lang w:val="en-US"/>
+        </w:rPr>
+        <w:t xml:space="preserve"> trigger data to specify when/where the user will be notified of this task</w:t>
+      </w:r>
+    </w:p>
+    <w:p>
+      <w:pPr>
+        <w:rPr>
+          <w:lang w:val="en-US"/>
+        </w:rPr>
+      </w:pPr>
+      <w:r>
+        <w:rPr>
+          <w:lang w:val="en-US"/>
+        </w:rPr>
+        <w:t>Request Structure</w:t>
+      </w:r>
+    </w:p>
+    <w:p>
+      <w:pPr>
+        <w:pStyle w:val="ListParagraph"/>
+        <w:numPr>
+          <w:ilvl w:val="0"/>
+          <w:numId w:val="1"/>
+        </w:numPr>
+        <w:rPr>
+          <w:lang w:val="en-US"/>
+        </w:rPr>
+      </w:pPr>
+      <w:r>
+        <w:rPr>
+          <w:lang w:val="en-US"/>
+        </w:rPr>
+        <w:t>LOGIN</w:t>
+      </w:r>
+      <w:r>
+        <w:rPr>
+          <w:lang w:val="en-US"/>
+        </w:rPr>
+        <w:t xml:space="preserve"> </w:t>
+      </w:r>
+      <w:r>
+        <w:rPr>
+          <w:lang w:val="en-US"/>
+        </w:rPr>
+        <w:sym w:font="Wingdings" w:char="F0E0"/>
+      </w:r>
+      <w:r>
+        <w:rPr>
+          <w:lang w:val="en-US"/>
+        </w:rPr>
+        <w:t xml:space="preserve"> SEMICOLON IS NEW DILIMETER SINCE – IS AMBIGUOUS</w:t>
+      </w:r>
+    </w:p>
+    <w:p>
+      <w:pPr>
+        <w:pStyle w:val="ListParagraph"/>
+        <w:numPr>
+          <w:ilvl w:val="1"/>
+          <w:numId w:val="1"/>
+        </w:numPr>
+        <w:rPr>
+          <w:lang w:val="en-US"/>
+        </w:rPr>
+      </w:pPr>
+      <w:r>
+        <w:rPr>
+          <w:lang w:val="en-US"/>
+        </w:rPr>
+        <w:t>Receives “LOGIN</w:t>
+      </w:r>
+      <w:r>
+        <w:rPr>
+          <w:lang w:val="en-US"/>
+        </w:rPr>
+        <w:t>;</w:t>
+      </w:r>
+      <w:r>
+        <w:rPr>
+          <w:lang w:val="en-US"/>
+        </w:rPr>
+        <w:t>email</w:t>
+      </w:r>
+      <w:r>
+        <w:rPr>
+          <w:lang w:val="en-US"/>
+        </w:rPr>
+        <w:t>;</w:t>
+      </w:r>
+      <w:r>
+        <w:rPr>
+          <w:lang w:val="en-US"/>
+        </w:rPr>
+        <w:t>password”</w:t>
+      </w:r>
+    </w:p>
+    <w:p>
+      <w:pPr>
+        <w:pStyle w:val="ListParagraph"/>
+        <w:numPr>
+          <w:ilvl w:val="1"/>
+          <w:numId w:val="1"/>
+        </w:numPr>
+        <w:rPr>
+          <w:lang w:val="en-US"/>
+        </w:rPr>
+      </w:pPr>
+      <w:r>
+        <w:rPr>
+          <w:lang w:val="en-US"/>
+        </w:rPr>
+        <w:t>Responds with “uid</w:t>
+      </w:r>
+      <w:r>
+        <w:rPr>
+          <w:lang w:val="en-US"/>
+        </w:rPr>
+        <w:t>;</w:t>
+      </w:r>
+      <w:r>
+        <w:rPr>
+          <w:lang w:val="en-US"/>
+        </w:rPr>
+        <w:t>user name”</w:t>
+      </w:r>
+    </w:p>
+    <w:p>
+      <w:pPr>
+        <w:pStyle w:val="ListParagraph"/>
+        <w:numPr>
+          <w:ilvl w:val="0"/>
+          <w:numId w:val="1"/>
+        </w:numPr>
+        <w:rPr>
+          <w:lang w:val="en-US"/>
+        </w:rPr>
+      </w:pPr>
+      <w:r>
+        <w:rPr>
+          <w:lang w:val="en-US"/>
+        </w:rPr>
+        <w:t>KEYCHECK</w:t>
+      </w:r>
+      <w:r>
+        <w:rPr>
+          <w:lang w:val="en-US"/>
+        </w:rPr>
+        <w:t xml:space="preserve"> </w:t>
+      </w:r>
+      <w:r>
+        <w:rPr>
+          <w:lang w:val="en-US"/>
+        </w:rPr>
+        <w:sym w:font="Wingdings" w:char="F0E0"/>
+      </w:r>
+      <w:r>
+        <w:rPr>
+          <w:lang w:val="en-US"/>
+        </w:rPr>
+        <w:t xml:space="preserve"> / is delimiter ONLY in SQL database uuid column, everything else is ;</w:t>
+      </w:r>
+    </w:p>
+    <w:p>
+      <w:pPr>
+        <w:pStyle w:val="ListParagraph"/>
+        <w:numPr>
+          <w:ilvl w:val="1"/>
+          <w:numId w:val="1"/>
+        </w:numPr>
+        <w:rPr>
+          <w:lang w:val="en-US"/>
+        </w:rPr>
+      </w:pPr>
+      <w:r>
+        <w:rPr>
+          <w:lang w:val="en-US"/>
+        </w:rPr>
+        <w:t>App sends “KEYCHECK;auth_key”</w:t>
+      </w:r>
+    </w:p>
+    <w:p>
+      <w:pPr>
+        <w:pStyle w:val="ListParagraph"/>
+        <w:numPr>
+          <w:ilvl w:val="1"/>
+          <w:numId w:val="1"/>
+        </w:numPr>
+        <w:rPr>
+          <w:lang w:val="en-US"/>
+        </w:rPr>
+      </w:pPr>
+      <w:r>
+        <w:rPr>
+          <w:lang w:val="en-US"/>
+        </w:rPr>
+        <w:t>Server either confirms or denies auth_key</w:t>
+      </w:r>
+    </w:p>
+    <w:p>
+      <w:pPr>
+        <w:pStyle w:val="ListParagraph"/>
+        <w:numPr>
+          <w:ilvl w:val="1"/>
+          <w:numId w:val="1"/>
+        </w:numPr>
+        <w:rPr>
+          <w:lang w:val="en-US"/>
+        </w:rPr>
+      </w:pPr>
+      <w:r>
+        <w:rPr>
+          <w:lang w:val="en-US"/>
+        </w:rPr>
+        <w:t>Doesn’t check who has what key since they’re unique</w:t>
       </w:r>
     </w:p>
     <w:sectPr>
@@ -508,7 +1544,7 @@
         <w:rFonts w:ascii="Symbol" w:hAnsi="Symbol" w:hint="default"/>
       </w:rPr>
     </w:lvl>
-    <w:lvl w:ilvl="4" w:tplc="10090003" w:tentative="1">
+    <w:lvl w:ilvl="4" w:tplc="10090003">
       <w:start w:val="1"/>
       <w:numFmt w:val="bullet"/>
       <w:lvlText w:val="o"/>
@@ -520,7 +1556,7 @@
         <w:rFonts w:ascii="Courier New" w:hAnsi="Courier New" w:cs="Courier New" w:hint="default"/>
       </w:rPr>
     </w:lvl>
-    <w:lvl w:ilvl="5" w:tplc="10090005" w:tentative="1">
+    <w:lvl w:ilvl="5" w:tplc="10090005">
       <w:start w:val="1"/>
       <w:numFmt w:val="bullet"/>
       <w:lvlText w:val=""/>

</xml_diff>

<commit_message>
User can now take and send pictures, server crops pictures keeping only relevant area, google API call unfinished but also blocked so we don't use up our free API calls
</commit_message>
<xml_diff>
--- a/AnnotaDevNotes.docx
+++ b/AnnotaDevNotes.docx
@@ -664,7 +664,19 @@
         <w:rPr>
           <w:lang w:val="en-US"/>
         </w:rPr>
-        <w:t>From picture button allow the user to crop photo using zoom and draw approach (explained to client in Meeting 3 – PENDING CLIENT APPROVAL)</w:t>
+        <w:t xml:space="preserve">From picture button allow the user to crop photo using zoom and draw approach (explained to client in Meeting 3 – </w:t>
+      </w:r>
+      <w:r>
+        <w:rPr>
+          <w:lang w:val="en-US"/>
+        </w:rPr>
+        <w:t>OK, maybe add stock rectangular crop function</w:t>
+      </w:r>
+      <w:r>
+        <w:rPr>
+          <w:lang w:val="en-US"/>
+        </w:rPr>
+        <w:t>)</w:t>
       </w:r>
     </w:p>
     <w:p>
@@ -905,7 +917,19 @@
         <w:rPr>
           <w:lang w:val="en-US"/>
         </w:rPr>
-        <w:t xml:space="preserve"> categories, the app will offer 3 levels of categorization (PENDING CLIENT APPROVAL) </w:t>
+        <w:t xml:space="preserve"> categories, the app will offer 3 levels of categorization (</w:t>
+      </w:r>
+      <w:r>
+        <w:rPr>
+          <w:lang w:val="en-US"/>
+        </w:rPr>
+        <w:t>OK</w:t>
+      </w:r>
+      <w:r>
+        <w:rPr>
+          <w:lang w:val="en-US"/>
+        </w:rPr>
+        <w:t xml:space="preserve">) </w:t>
       </w:r>
     </w:p>
     <w:p>
@@ -1388,7 +1412,7 @@
         <w:rPr>
           <w:lang w:val="en-US"/>
         </w:rPr>
-        <w:t>user name”</w:t>
+        <w:t>name”</w:t>
       </w:r>
     </w:p>
     <w:p>
@@ -1442,7 +1466,19 @@
         <w:rPr>
           <w:lang w:val="en-US"/>
         </w:rPr>
-        <w:t>App sends “KEYCHECK;auth_key”</w:t>
+        <w:t>App sends “KEYCHECK;auth_key</w:t>
+      </w:r>
+      <w:r>
+        <w:rPr>
+          <w:lang w:val="en-US"/>
+        </w:rPr>
+        <w:t>;name</w:t>
+      </w:r>
+      <w:r>
+        <w:rPr>
+          <w:lang w:val="en-US"/>
+        </w:rPr>
+        <w:t>”</w:t>
       </w:r>
     </w:p>
     <w:p>
@@ -1478,7 +1514,115 @@
         <w:rPr>
           <w:lang w:val="en-US"/>
         </w:rPr>
-        <w:t>Doesn’t check who has what key since they’re unique</w:t>
+        <w:t>Server uses name to look up associated auth keys</w:t>
+      </w:r>
+    </w:p>
+    <w:p>
+      <w:pPr>
+        <w:pStyle w:val="ListParagraph"/>
+        <w:numPr>
+          <w:ilvl w:val="0"/>
+          <w:numId w:val="1"/>
+        </w:numPr>
+        <w:rPr>
+          <w:lang w:val="en-US"/>
+        </w:rPr>
+      </w:pPr>
+      <w:r>
+        <w:rPr>
+          <w:lang w:val="en-US"/>
+        </w:rPr>
+        <w:t xml:space="preserve">LOGOUT </w:t>
+      </w:r>
+    </w:p>
+    <w:p>
+      <w:pPr>
+        <w:pStyle w:val="ListParagraph"/>
+        <w:numPr>
+          <w:ilvl w:val="1"/>
+          <w:numId w:val="1"/>
+        </w:numPr>
+        <w:rPr>
+          <w:lang w:val="en-US"/>
+        </w:rPr>
+      </w:pPr>
+      <w:r>
+        <w:rPr>
+          <w:lang w:val="en-US"/>
+        </w:rPr>
+        <w:t>App sends “LOGOUT;auth_key;name”</w:t>
+      </w:r>
+    </w:p>
+    <w:p>
+      <w:pPr>
+        <w:pStyle w:val="ListParagraph"/>
+        <w:numPr>
+          <w:ilvl w:val="1"/>
+          <w:numId w:val="1"/>
+        </w:numPr>
+        <w:rPr>
+          <w:lang w:val="en-US"/>
+        </w:rPr>
+      </w:pPr>
+      <w:r>
+        <w:rPr>
+          <w:lang w:val="en-US"/>
+        </w:rPr>
+        <w:t>Server looks up uuids associated with name and subtracts auth_key</w:t>
+      </w:r>
+    </w:p>
+    <w:p>
+      <w:pPr>
+        <w:pStyle w:val="ListParagraph"/>
+        <w:numPr>
+          <w:ilvl w:val="0"/>
+          <w:numId w:val="1"/>
+        </w:numPr>
+        <w:rPr>
+          <w:lang w:val="en-US"/>
+        </w:rPr>
+      </w:pPr>
+      <w:r>
+        <w:rPr>
+          <w:lang w:val="en-US"/>
+        </w:rPr>
+        <w:t>REGISTER</w:t>
+      </w:r>
+    </w:p>
+    <w:p>
+      <w:pPr>
+        <w:pStyle w:val="ListParagraph"/>
+        <w:numPr>
+          <w:ilvl w:val="1"/>
+          <w:numId w:val="1"/>
+        </w:numPr>
+        <w:rPr>
+          <w:lang w:val="en-US"/>
+        </w:rPr>
+      </w:pPr>
+      <w:r>
+        <w:rPr>
+          <w:lang w:val="en-US"/>
+        </w:rPr>
+        <w:t>App sends “REGISTER;email;password;name”</w:t>
+      </w:r>
+    </w:p>
+    <w:p>
+      <w:pPr>
+        <w:pStyle w:val="ListParagraph"/>
+        <w:numPr>
+          <w:ilvl w:val="1"/>
+          <w:numId w:val="1"/>
+        </w:numPr>
+        <w:rPr>
+          <w:lang w:val="en-US"/>
+        </w:rPr>
+      </w:pPr>
+      <w:r>
+        <w:rPr>
+          <w:lang w:val="en-US"/>
+        </w:rPr>
+        <w:t>Server returns “uid;name” for app to save in local app.key file</w:t>
       </w:r>
     </w:p>
     <w:sectPr>

</xml_diff>

<commit_message>
Functional annotations but no search function yet
</commit_message>
<xml_diff>
--- a/AnnotaDevNotes.docx
+++ b/AnnotaDevNotes.docx
@@ -550,13 +550,7 @@
         <w:rPr>
           <w:lang w:val="en-US"/>
         </w:rPr>
-        <w:t>When picture is taken,</w:t>
-      </w:r>
-      <w:r>
-        <w:rPr>
-          <w:lang w:val="en-US"/>
-        </w:rPr>
-        <w:t xml:space="preserve"> client is presented with three buttons on screen</w:t>
+        <w:t>When picture is taken, client is presented with three buttons on screen</w:t>
       </w:r>
     </w:p>
     <w:p>
@@ -1623,6 +1617,211 @@
           <w:lang w:val="en-US"/>
         </w:rPr>
         <w:t>Server returns “uid;name” for app to save in local app.key file</w:t>
+      </w:r>
+    </w:p>
+    <w:p>
+      <w:pPr>
+        <w:pStyle w:val="ListParagraph"/>
+        <w:numPr>
+          <w:ilvl w:val="0"/>
+          <w:numId w:val="1"/>
+        </w:numPr>
+        <w:rPr>
+          <w:lang w:val="en-US"/>
+        </w:rPr>
+      </w:pPr>
+      <w:r>
+        <w:rPr>
+          <w:lang w:val="en-US"/>
+        </w:rPr>
+        <w:t>TRANSCRIBE</w:t>
+      </w:r>
+    </w:p>
+    <w:p>
+      <w:pPr>
+        <w:pStyle w:val="ListParagraph"/>
+        <w:numPr>
+          <w:ilvl w:val="1"/>
+          <w:numId w:val="1"/>
+        </w:numPr>
+        <w:rPr>
+          <w:lang w:val="en-US"/>
+        </w:rPr>
+      </w:pPr>
+      <w:r>
+        <w:rPr>
+          <w:lang w:val="en-US"/>
+        </w:rPr>
+        <w:t>App sends “TRANSCRIBE;auth_key;name;image;drawing”</w:t>
+      </w:r>
+    </w:p>
+    <w:p>
+      <w:pPr>
+        <w:pStyle w:val="ListParagraph"/>
+        <w:numPr>
+          <w:ilvl w:val="1"/>
+          <w:numId w:val="1"/>
+        </w:numPr>
+        <w:rPr>
+          <w:lang w:val="en-US"/>
+        </w:rPr>
+      </w:pPr>
+      <w:r>
+        <w:rPr>
+          <w:lang w:val="en-US"/>
+        </w:rPr>
+        <w:t>Both image and drawing are sent as bitmaps converted to strings</w:t>
+      </w:r>
+    </w:p>
+    <w:p>
+      <w:pPr>
+        <w:pStyle w:val="ListParagraph"/>
+        <w:numPr>
+          <w:ilvl w:val="1"/>
+          <w:numId w:val="1"/>
+        </w:numPr>
+        <w:rPr>
+          <w:lang w:val="en-US"/>
+        </w:rPr>
+      </w:pPr>
+      <w:r>
+        <w:rPr>
+          <w:lang w:val="en-US"/>
+        </w:rPr>
+        <w:t>The server can either deny the request due to a bad auth key or it respond with “TRANSCRIBE_OK</w:t>
+      </w:r>
+      <w:r>
+        <w:rPr>
+          <w:lang w:val="en-US"/>
+        </w:rPr>
+        <w:t>;</w:t>
+      </w:r>
+      <w:r>
+        <w:rPr>
+          <w:lang w:val="en-US"/>
+        </w:rPr>
+        <w:t>index</w:t>
+      </w:r>
+      <w:r>
+        <w:rPr>
+          <w:lang w:val="en-US"/>
+        </w:rPr>
+        <w:t>;cat1;cat2;cat3</w:t>
+      </w:r>
+      <w:r>
+        <w:rPr>
+          <w:lang w:val="en-US"/>
+        </w:rPr>
+        <w:t>” / “TRANSCRIBE_EMPTY</w:t>
+      </w:r>
+      <w:r>
+        <w:rPr>
+          <w:lang w:val="en-US"/>
+        </w:rPr>
+        <w:t>;</w:t>
+      </w:r>
+      <w:r>
+        <w:rPr>
+          <w:lang w:val="en-US"/>
+        </w:rPr>
+        <w:t>index</w:t>
+      </w:r>
+      <w:r>
+        <w:rPr>
+          <w:lang w:val="en-US"/>
+        </w:rPr>
+        <w:t>;cat1;cat2;cat</w:t>
+      </w:r>
+      <w:r>
+        <w:rPr>
+          <w:lang w:val="en-US"/>
+        </w:rPr>
+        <w:t>3</w:t>
+      </w:r>
+      <w:r>
+        <w:rPr>
+          <w:lang w:val="en-US"/>
+        </w:rPr>
+        <w:t>” to notify the app whether or not the Google API found text</w:t>
+      </w:r>
+      <w:r>
+        <w:rPr>
+          <w:lang w:val="en-US"/>
+        </w:rPr>
+        <w:t xml:space="preserve"> and provide the directory index of the annotation</w:t>
+      </w:r>
+      <w:r>
+        <w:rPr>
+          <w:lang w:val="en-US"/>
+        </w:rPr>
+        <w:t>. The annotation will be saved regardless and the user will be allowed to enter details such as annotation name, comments, and categories</w:t>
+      </w:r>
+      <w:r>
+        <w:rPr>
+          <w:lang w:val="en-US"/>
+        </w:rPr>
+        <w:t>.</w:t>
+      </w:r>
+      <w:r>
+        <w:rPr>
+          <w:lang w:val="en-US"/>
+        </w:rPr>
+        <w:t xml:space="preserve"> </w:t>
+      </w:r>
+      <w:r>
+        <w:rPr>
+          <w:lang w:val="en-US"/>
+        </w:rPr>
+        <w:t xml:space="preserve">Cat1-3 are a list of </w:t>
+      </w:r>
+      <w:r>
+        <w:rPr>
+          <w:lang w:val="en-US"/>
+        </w:rPr>
+        <w:lastRenderedPageBreak/>
+        <w:t>pre-existing categories in the server so that the user can select one from a drop down menu instead of rewriting them every time.</w:t>
+      </w:r>
+      <w:r>
+        <w:rPr>
+          <w:lang w:val="en-US"/>
+        </w:rPr>
+        <w:t xml:space="preserve"> The category will be sent as a two dimensional array where ; is used to delimit cat1 from cat2 and cat3 whereas commas will be used within each cat list</w:t>
+      </w:r>
+    </w:p>
+    <w:p>
+      <w:pPr>
+        <w:pStyle w:val="ListParagraph"/>
+        <w:numPr>
+          <w:ilvl w:val="0"/>
+          <w:numId w:val="1"/>
+        </w:numPr>
+        <w:rPr>
+          <w:lang w:val="en-US"/>
+        </w:rPr>
+      </w:pPr>
+      <w:r>
+        <w:rPr>
+          <w:lang w:val="en-US"/>
+        </w:rPr>
+        <w:t>TRANSCRIBE_INFO</w:t>
+      </w:r>
+    </w:p>
+    <w:p>
+      <w:pPr>
+        <w:pStyle w:val="ListParagraph"/>
+        <w:numPr>
+          <w:ilvl w:val="1"/>
+          <w:numId w:val="1"/>
+        </w:numPr>
+        <w:rPr>
+          <w:lang w:val="en-US"/>
+        </w:rPr>
+      </w:pPr>
+      <w:r>
+        <w:rPr>
+          <w:lang w:val="en-US"/>
+        </w:rPr>
+        <w:t>Follow-up to TRANSCRIBE request, this is how the client provides the annotation name, comment, and other data. App sends “TRANSCRIBE_INFO;index;name;comments;cat1;cat2;cat3”. Server will reply with either “REQUEST_OK” or some error</w:t>
       </w:r>
     </w:p>
     <w:sectPr>

</xml_diff>

<commit_message>
functionally complete, minor bugs and aesthetic fixes required. Two known bugs are outlined in word document
</commit_message>
<xml_diff>
--- a/AnnotaDevNotes.docx
+++ b/AnnotaDevNotes.docx
@@ -236,12 +236,14 @@
           <w:lang w:val="en-US"/>
         </w:rPr>
       </w:pPr>
+      <w:proofErr w:type="spellStart"/>
       <w:r>
         <w:rPr>
           <w:lang w:val="en-US"/>
         </w:rPr>
         <w:t>Annota</w:t>
       </w:r>
+      <w:proofErr w:type="spellEnd"/>
     </w:p>
     <w:p>
       <w:pPr>
@@ -294,8 +296,16 @@
         <w:rPr>
           <w:lang w:val="en-US"/>
         </w:rPr>
-        <w:t>Intent will most likely be add to Annota</w:t>
-      </w:r>
+        <w:t xml:space="preserve">Intent will most likely be add to </w:t>
+      </w:r>
+      <w:proofErr w:type="spellStart"/>
+      <w:r>
+        <w:rPr>
+          <w:lang w:val="en-US"/>
+        </w:rPr>
+        <w:t>Annota</w:t>
+      </w:r>
+      <w:proofErr w:type="spellEnd"/>
     </w:p>
     <w:p>
       <w:pPr>
@@ -399,15 +409,24 @@
           <w:numId w:val="1"/>
         </w:numPr>
         <w:rPr>
-          <w:lang w:val="en-US"/>
-        </w:rPr>
-      </w:pPr>
-      <w:r>
-        <w:rPr>
+          <w:highlight w:val="yellow"/>
+          <w:lang w:val="en-US"/>
+        </w:rPr>
+      </w:pPr>
+      <w:r>
+        <w:rPr>
+          <w:highlight w:val="yellow"/>
           <w:lang w:val="en-US"/>
         </w:rPr>
         <w:t>Add settings page</w:t>
       </w:r>
+      <w:r>
+        <w:rPr>
+          <w:highlight w:val="yellow"/>
+          <w:lang w:val="en-US"/>
+        </w:rPr>
+        <w:t xml:space="preserve"> – MOSTLY DONE</w:t>
+      </w:r>
     </w:p>
     <w:p>
       <w:pPr>
@@ -417,11 +436,13 @@
           <w:numId w:val="1"/>
         </w:numPr>
         <w:rPr>
-          <w:lang w:val="en-US"/>
-        </w:rPr>
-      </w:pPr>
-      <w:r>
-        <w:rPr>
+          <w:highlight w:val="green"/>
+          <w:lang w:val="en-US"/>
+        </w:rPr>
+      </w:pPr>
+      <w:r>
+        <w:rPr>
+          <w:highlight w:val="green"/>
           <w:lang w:val="en-US"/>
         </w:rPr>
         <w:t>Log out function</w:t>
@@ -435,11 +456,13 @@
           <w:numId w:val="1"/>
         </w:numPr>
         <w:rPr>
-          <w:lang w:val="en-US"/>
-        </w:rPr>
-      </w:pPr>
-      <w:r>
-        <w:rPr>
+          <w:highlight w:val="green"/>
+          <w:lang w:val="en-US"/>
+        </w:rPr>
+      </w:pPr>
+      <w:r>
+        <w:rPr>
+          <w:highlight w:val="green"/>
           <w:lang w:val="en-US"/>
         </w:rPr>
         <w:t>Language function</w:t>
@@ -453,14 +476,25 @@
           <w:numId w:val="1"/>
         </w:numPr>
         <w:rPr>
-          <w:lang w:val="en-US"/>
-        </w:rPr>
-      </w:pPr>
-      <w:r>
-        <w:rPr>
-          <w:lang w:val="en-US"/>
-        </w:rPr>
-        <w:t>Colour theme function</w:t>
+          <w:highlight w:val="green"/>
+          <w:lang w:val="en-US"/>
+        </w:rPr>
+      </w:pPr>
+      <w:proofErr w:type="spellStart"/>
+      <w:r>
+        <w:rPr>
+          <w:highlight w:val="green"/>
+          <w:lang w:val="en-US"/>
+        </w:rPr>
+        <w:t>Colour</w:t>
+      </w:r>
+      <w:proofErr w:type="spellEnd"/>
+      <w:r>
+        <w:rPr>
+          <w:highlight w:val="green"/>
+          <w:lang w:val="en-US"/>
+        </w:rPr>
+        <w:t xml:space="preserve"> theme function</w:t>
       </w:r>
     </w:p>
     <w:p>
@@ -471,11 +505,13 @@
           <w:numId w:val="1"/>
         </w:numPr>
         <w:rPr>
-          <w:lang w:val="en-US"/>
-        </w:rPr>
-      </w:pPr>
-      <w:r>
-        <w:rPr>
+          <w:highlight w:val="yellow"/>
+          <w:lang w:val="en-US"/>
+        </w:rPr>
+      </w:pPr>
+      <w:r>
+        <w:rPr>
+          <w:highlight w:val="yellow"/>
           <w:lang w:val="en-US"/>
         </w:rPr>
         <w:t>Profile function</w:t>
@@ -489,15 +525,24 @@
           <w:numId w:val="1"/>
         </w:numPr>
         <w:rPr>
-          <w:lang w:val="en-US"/>
-        </w:rPr>
-      </w:pPr>
-      <w:r>
-        <w:rPr>
+          <w:highlight w:val="green"/>
+          <w:lang w:val="en-US"/>
+        </w:rPr>
+      </w:pPr>
+      <w:r>
+        <w:rPr>
+          <w:highlight w:val="green"/>
           <w:lang w:val="en-US"/>
         </w:rPr>
         <w:t>Add user registration</w:t>
       </w:r>
+      <w:r>
+        <w:rPr>
+          <w:highlight w:val="green"/>
+          <w:lang w:val="en-US"/>
+        </w:rPr>
+        <w:t xml:space="preserve"> - DONE</w:t>
+      </w:r>
     </w:p>
     <w:p>
       <w:pPr>
@@ -507,15 +552,24 @@
           <w:numId w:val="1"/>
         </w:numPr>
         <w:rPr>
-          <w:lang w:val="en-US"/>
-        </w:rPr>
-      </w:pPr>
-      <w:r>
-        <w:rPr>
+          <w:highlight w:val="yellow"/>
+          <w:lang w:val="en-US"/>
+        </w:rPr>
+      </w:pPr>
+      <w:r>
+        <w:rPr>
+          <w:highlight w:val="yellow"/>
           <w:lang w:val="en-US"/>
         </w:rPr>
         <w:t>Finalize camera screen</w:t>
       </w:r>
+      <w:r>
+        <w:rPr>
+          <w:highlight w:val="yellow"/>
+          <w:lang w:val="en-US"/>
+        </w:rPr>
+        <w:t xml:space="preserve"> – MOSTLY DONE</w:t>
+      </w:r>
     </w:p>
     <w:p>
       <w:pPr>
@@ -525,11 +579,13 @@
           <w:numId w:val="1"/>
         </w:numPr>
         <w:rPr>
-          <w:lang w:val="en-US"/>
-        </w:rPr>
-      </w:pPr>
-      <w:r>
-        <w:rPr>
+          <w:highlight w:val="green"/>
+          <w:lang w:val="en-US"/>
+        </w:rPr>
+      </w:pPr>
+      <w:r>
+        <w:rPr>
+          <w:highlight w:val="green"/>
           <w:lang w:val="en-US"/>
         </w:rPr>
         <w:t>Add picture button</w:t>
@@ -543,11 +599,13 @@
           <w:numId w:val="1"/>
         </w:numPr>
         <w:rPr>
-          <w:lang w:val="en-US"/>
-        </w:rPr>
-      </w:pPr>
-      <w:r>
-        <w:rPr>
+          <w:highlight w:val="green"/>
+          <w:lang w:val="en-US"/>
+        </w:rPr>
+      </w:pPr>
+      <w:r>
+        <w:rPr>
+          <w:highlight w:val="green"/>
           <w:lang w:val="en-US"/>
         </w:rPr>
         <w:t>When picture is taken, client is presented with three buttons on screen</w:t>
@@ -561,23 +619,27 @@
           <w:numId w:val="1"/>
         </w:numPr>
         <w:rPr>
-          <w:lang w:val="en-US"/>
-        </w:rPr>
-      </w:pPr>
-      <w:r>
-        <w:rPr>
+          <w:highlight w:val="green"/>
+          <w:lang w:val="en-US"/>
+        </w:rPr>
+      </w:pPr>
+      <w:r>
+        <w:rPr>
+          <w:highlight w:val="green"/>
           <w:lang w:val="en-US"/>
         </w:rPr>
         <w:t xml:space="preserve">Cancel </w:t>
       </w:r>
       <w:r>
         <w:rPr>
+          <w:highlight w:val="green"/>
           <w:lang w:val="en-US"/>
         </w:rPr>
         <w:sym w:font="Wingdings" w:char="F0E0"/>
       </w:r>
       <w:r>
         <w:rPr>
+          <w:highlight w:val="green"/>
           <w:lang w:val="en-US"/>
         </w:rPr>
         <w:t xml:space="preserve"> scrap picture</w:t>
@@ -591,23 +653,27 @@
           <w:numId w:val="1"/>
         </w:numPr>
         <w:rPr>
-          <w:lang w:val="en-US"/>
-        </w:rPr>
-      </w:pPr>
-      <w:r>
-        <w:rPr>
+          <w:highlight w:val="green"/>
+          <w:lang w:val="en-US"/>
+        </w:rPr>
+      </w:pPr>
+      <w:r>
+        <w:rPr>
+          <w:highlight w:val="green"/>
           <w:lang w:val="en-US"/>
         </w:rPr>
         <w:t xml:space="preserve">Crop </w:t>
       </w:r>
       <w:r>
         <w:rPr>
+          <w:highlight w:val="green"/>
           <w:lang w:val="en-US"/>
         </w:rPr>
         <w:sym w:font="Wingdings" w:char="F0E0"/>
       </w:r>
       <w:r>
         <w:rPr>
+          <w:highlight w:val="green"/>
           <w:lang w:val="en-US"/>
         </w:rPr>
         <w:t xml:space="preserve"> proceed to crop function as described below</w:t>
@@ -621,23 +687,27 @@
           <w:numId w:val="1"/>
         </w:numPr>
         <w:rPr>
-          <w:lang w:val="en-US"/>
-        </w:rPr>
-      </w:pPr>
-      <w:r>
-        <w:rPr>
+          <w:highlight w:val="green"/>
+          <w:lang w:val="en-US"/>
+        </w:rPr>
+      </w:pPr>
+      <w:r>
+        <w:rPr>
+          <w:highlight w:val="green"/>
           <w:lang w:val="en-US"/>
         </w:rPr>
         <w:t xml:space="preserve">Send </w:t>
       </w:r>
       <w:r>
         <w:rPr>
+          <w:highlight w:val="green"/>
           <w:lang w:val="en-US"/>
         </w:rPr>
         <w:sym w:font="Wingdings" w:char="F0E0"/>
       </w:r>
       <w:r>
         <w:rPr>
+          <w:highlight w:val="green"/>
           <w:lang w:val="en-US"/>
         </w:rPr>
         <w:t xml:space="preserve"> send as is, no cropping needed</w:t>
@@ -656,15 +726,23 @@
       </w:pPr>
       <w:r>
         <w:rPr>
+          <w:highlight w:val="green"/>
           <w:lang w:val="en-US"/>
         </w:rPr>
         <w:t xml:space="preserve">From picture button allow the user to crop photo using zoom and draw approach (explained to client in Meeting 3 – </w:t>
       </w:r>
       <w:r>
         <w:rPr>
-          <w:lang w:val="en-US"/>
-        </w:rPr>
-        <w:t>OK, maybe add stock rectangular crop function</w:t>
+          <w:highlight w:val="green"/>
+          <w:lang w:val="en-US"/>
+        </w:rPr>
+        <w:t>OK</w:t>
+      </w:r>
+      <w:r>
+        <w:rPr>
+          <w:lang w:val="en-US"/>
+        </w:rPr>
+        <w:t>, maybe add stock rectangular crop function</w:t>
       </w:r>
       <w:r>
         <w:rPr>
@@ -681,11 +759,13 @@
           <w:numId w:val="1"/>
         </w:numPr>
         <w:rPr>
-          <w:lang w:val="en-US"/>
-        </w:rPr>
-      </w:pPr>
-      <w:r>
-        <w:rPr>
+          <w:highlight w:val="green"/>
+          <w:lang w:val="en-US"/>
+        </w:rPr>
+      </w:pPr>
+      <w:r>
+        <w:rPr>
+          <w:highlight w:val="green"/>
           <w:lang w:val="en-US"/>
         </w:rPr>
         <w:t>Send picture to server which will save it into client specific “library”</w:t>
@@ -699,11 +779,13 @@
           <w:numId w:val="1"/>
         </w:numPr>
         <w:rPr>
-          <w:lang w:val="en-US"/>
-        </w:rPr>
-      </w:pPr>
-      <w:r>
-        <w:rPr>
+          <w:highlight w:val="green"/>
+          <w:lang w:val="en-US"/>
+        </w:rPr>
+      </w:pPr>
+      <w:r>
+        <w:rPr>
+          <w:highlight w:val="green"/>
           <w:lang w:val="en-US"/>
         </w:rPr>
         <w:t>User “library” consists of a SQL table to keep track of entries and allow for easy searching as well as a folder containing all uploaded images</w:t>
@@ -717,14 +799,32 @@
           <w:numId w:val="1"/>
         </w:numPr>
         <w:rPr>
-          <w:lang w:val="en-US"/>
-        </w:rPr>
-      </w:pPr>
-      <w:r>
-        <w:rPr>
-          <w:lang w:val="en-US"/>
-        </w:rPr>
-        <w:t>Images will be named based on the time and date at which they were taken and the SQL database will also contain this exact time and date for referencing</w:t>
+          <w:highlight w:val="green"/>
+          <w:lang w:val="en-US"/>
+        </w:rPr>
+      </w:pPr>
+      <w:r>
+        <w:rPr>
+          <w:highlight w:val="green"/>
+          <w:lang w:val="en-US"/>
+        </w:rPr>
+        <w:t xml:space="preserve">Images will be named based on the time and date at which they were </w:t>
+      </w:r>
+      <w:proofErr w:type="gramStart"/>
+      <w:r>
+        <w:rPr>
+          <w:highlight w:val="green"/>
+          <w:lang w:val="en-US"/>
+        </w:rPr>
+        <w:t>taken</w:t>
+      </w:r>
+      <w:proofErr w:type="gramEnd"/>
+      <w:r>
+        <w:rPr>
+          <w:highlight w:val="green"/>
+          <w:lang w:val="en-US"/>
+        </w:rPr>
+        <w:t xml:space="preserve"> and the SQL database will also contain this exact time and date for referencing</w:t>
       </w:r>
     </w:p>
     <w:p>
@@ -735,11 +835,13 @@
           <w:numId w:val="1"/>
         </w:numPr>
         <w:rPr>
-          <w:lang w:val="en-US"/>
-        </w:rPr>
-      </w:pPr>
-      <w:r>
-        <w:rPr>
+          <w:highlight w:val="green"/>
+          <w:lang w:val="en-US"/>
+        </w:rPr>
+      </w:pPr>
+      <w:r>
+        <w:rPr>
+          <w:highlight w:val="green"/>
           <w:lang w:val="en-US"/>
         </w:rPr>
         <w:t>SQL format as follows:</w:t>
@@ -753,11 +855,13 @@
           <w:numId w:val="1"/>
         </w:numPr>
         <w:rPr>
-          <w:lang w:val="en-US"/>
-        </w:rPr>
-      </w:pPr>
-      <w:r>
-        <w:rPr>
+          <w:highlight w:val="green"/>
+          <w:lang w:val="en-US"/>
+        </w:rPr>
+      </w:pPr>
+      <w:r>
+        <w:rPr>
+          <w:highlight w:val="green"/>
           <w:lang w:val="en-US"/>
         </w:rPr>
         <w:lastRenderedPageBreak/>
@@ -772,26 +876,55 @@
           <w:numId w:val="1"/>
         </w:numPr>
         <w:rPr>
-          <w:lang w:val="en-US"/>
-        </w:rPr>
-      </w:pPr>
-      <w:r>
-        <w:rPr>
-          <w:lang w:val="en-US"/>
-        </w:rPr>
-        <w:t xml:space="preserve">DateTime </w:t>
-      </w:r>
-      <w:r>
-        <w:rPr>
+          <w:highlight w:val="green"/>
+          <w:lang w:val="en-US"/>
+        </w:rPr>
+      </w:pPr>
+      <w:proofErr w:type="spellStart"/>
+      <w:r>
+        <w:rPr>
+          <w:highlight w:val="green"/>
+          <w:lang w:val="en-US"/>
+        </w:rPr>
+        <w:t>DateTime</w:t>
+      </w:r>
+      <w:proofErr w:type="spellEnd"/>
+      <w:r>
+        <w:rPr>
+          <w:highlight w:val="green"/>
+          <w:lang w:val="en-US"/>
+        </w:rPr>
+        <w:t xml:space="preserve"> </w:t>
+      </w:r>
+      <w:r>
+        <w:rPr>
+          <w:highlight w:val="green"/>
           <w:lang w:val="en-US"/>
         </w:rPr>
         <w:sym w:font="Wingdings" w:char="F0E0"/>
       </w:r>
       <w:r>
         <w:rPr>
-          <w:lang w:val="en-US"/>
-        </w:rPr>
-        <w:t xml:space="preserve"> DateTime string of when the reminder was created</w:t>
+          <w:highlight w:val="green"/>
+          <w:lang w:val="en-US"/>
+        </w:rPr>
+        <w:t xml:space="preserve"> </w:t>
+      </w:r>
+      <w:proofErr w:type="spellStart"/>
+      <w:r>
+        <w:rPr>
+          <w:highlight w:val="green"/>
+          <w:lang w:val="en-US"/>
+        </w:rPr>
+        <w:t>DateTime</w:t>
+      </w:r>
+      <w:proofErr w:type="spellEnd"/>
+      <w:r>
+        <w:rPr>
+          <w:highlight w:val="green"/>
+          <w:lang w:val="en-US"/>
+        </w:rPr>
+        <w:t xml:space="preserve"> string of when the reminder was created</w:t>
       </w:r>
     </w:p>
     <w:p>
@@ -802,23 +935,27 @@
           <w:numId w:val="1"/>
         </w:numPr>
         <w:rPr>
-          <w:lang w:val="en-US"/>
-        </w:rPr>
-      </w:pPr>
-      <w:r>
-        <w:rPr>
+          <w:highlight w:val="green"/>
+          <w:lang w:val="en-US"/>
+        </w:rPr>
+      </w:pPr>
+      <w:r>
+        <w:rPr>
+          <w:highlight w:val="green"/>
           <w:lang w:val="en-US"/>
         </w:rPr>
         <w:t xml:space="preserve">Name </w:t>
       </w:r>
       <w:r>
         <w:rPr>
+          <w:highlight w:val="green"/>
           <w:lang w:val="en-US"/>
         </w:rPr>
         <w:sym w:font="Wingdings" w:char="F0E0"/>
       </w:r>
       <w:r>
         <w:rPr>
+          <w:highlight w:val="green"/>
           <w:lang w:val="en-US"/>
         </w:rPr>
         <w:t xml:space="preserve"> given by user</w:t>
@@ -832,23 +969,27 @@
           <w:numId w:val="1"/>
         </w:numPr>
         <w:rPr>
-          <w:lang w:val="en-US"/>
-        </w:rPr>
-      </w:pPr>
-      <w:r>
-        <w:rPr>
+          <w:highlight w:val="green"/>
+          <w:lang w:val="en-US"/>
+        </w:rPr>
+      </w:pPr>
+      <w:r>
+        <w:rPr>
+          <w:highlight w:val="green"/>
           <w:lang w:val="en-US"/>
         </w:rPr>
         <w:t xml:space="preserve">Content </w:t>
       </w:r>
       <w:r>
         <w:rPr>
+          <w:highlight w:val="green"/>
           <w:lang w:val="en-US"/>
         </w:rPr>
         <w:sym w:font="Wingdings" w:char="F0E0"/>
       </w:r>
       <w:r>
         <w:rPr>
+          <w:highlight w:val="green"/>
           <w:lang w:val="en-US"/>
         </w:rPr>
         <w:t xml:space="preserve"> annotated text content given by Google API</w:t>
@@ -862,23 +1003,27 @@
           <w:numId w:val="1"/>
         </w:numPr>
         <w:rPr>
-          <w:lang w:val="en-US"/>
-        </w:rPr>
-      </w:pPr>
-      <w:r>
-        <w:rPr>
+          <w:highlight w:val="green"/>
+          <w:lang w:val="en-US"/>
+        </w:rPr>
+      </w:pPr>
+      <w:r>
+        <w:rPr>
+          <w:highlight w:val="green"/>
           <w:lang w:val="en-US"/>
         </w:rPr>
         <w:t xml:space="preserve">Comments </w:t>
       </w:r>
       <w:r>
         <w:rPr>
+          <w:highlight w:val="green"/>
           <w:lang w:val="en-US"/>
         </w:rPr>
         <w:sym w:font="Wingdings" w:char="F0E0"/>
       </w:r>
       <w:r>
         <w:rPr>
+          <w:highlight w:val="green"/>
           <w:lang w:val="en-US"/>
         </w:rPr>
         <w:t xml:space="preserve"> given by user to clarify importance</w:t>
@@ -892,35 +1037,57 @@
           <w:numId w:val="1"/>
         </w:numPr>
         <w:rPr>
-          <w:lang w:val="en-US"/>
-        </w:rPr>
-      </w:pPr>
-      <w:r>
-        <w:rPr>
-          <w:lang w:val="en-US"/>
-        </w:rPr>
-        <w:t xml:space="preserve">Cat1,Cat2,Cat3 </w:t>
-      </w:r>
-      <w:r>
-        <w:rPr>
+          <w:highlight w:val="green"/>
+          <w:lang w:val="en-US"/>
+        </w:rPr>
+      </w:pPr>
+      <w:r>
+        <w:rPr>
+          <w:highlight w:val="green"/>
+          <w:lang w:val="en-US"/>
+        </w:rPr>
+        <w:t>Cat</w:t>
+      </w:r>
+      <w:proofErr w:type="gramStart"/>
+      <w:r>
+        <w:rPr>
+          <w:highlight w:val="green"/>
+          <w:lang w:val="en-US"/>
+        </w:rPr>
+        <w:t>1,Cat</w:t>
+      </w:r>
+      <w:proofErr w:type="gramEnd"/>
+      <w:r>
+        <w:rPr>
+          <w:highlight w:val="green"/>
+          <w:lang w:val="en-US"/>
+        </w:rPr>
+        <w:t xml:space="preserve">2,Cat3 </w:t>
+      </w:r>
+      <w:r>
+        <w:rPr>
+          <w:highlight w:val="green"/>
           <w:lang w:val="en-US"/>
         </w:rPr>
         <w:sym w:font="Wingdings" w:char="F0E0"/>
       </w:r>
       <w:r>
         <w:rPr>
+          <w:highlight w:val="green"/>
           <w:lang w:val="en-US"/>
         </w:rPr>
         <w:t xml:space="preserve"> categories, the app will offer 3 levels of categorization (</w:t>
       </w:r>
       <w:r>
         <w:rPr>
+          <w:highlight w:val="green"/>
           <w:lang w:val="en-US"/>
         </w:rPr>
         <w:t>OK</w:t>
       </w:r>
       <w:r>
         <w:rPr>
+          <w:highlight w:val="green"/>
           <w:lang w:val="en-US"/>
         </w:rPr>
         <w:t xml:space="preserve">) </w:t>
@@ -934,35 +1101,57 @@
           <w:numId w:val="1"/>
         </w:numPr>
         <w:rPr>
-          <w:lang w:val="en-US"/>
-        </w:rPr>
-      </w:pPr>
-      <w:r>
-        <w:rPr>
+          <w:highlight w:val="green"/>
+          <w:lang w:val="en-US"/>
+        </w:rPr>
+      </w:pPr>
+      <w:r>
+        <w:rPr>
+          <w:highlight w:val="green"/>
           <w:lang w:val="en-US"/>
         </w:rPr>
         <w:t xml:space="preserve">For example: uOttawa </w:t>
       </w:r>
       <w:r>
         <w:rPr>
+          <w:highlight w:val="green"/>
           <w:lang w:val="en-US"/>
         </w:rPr>
         <w:sym w:font="Wingdings" w:char="F0E0"/>
       </w:r>
       <w:r>
         <w:rPr>
-          <w:lang w:val="en-US"/>
-        </w:rPr>
-        <w:t xml:space="preserve"> TA-ing </w:t>
-      </w:r>
-      <w:r>
-        <w:rPr>
+          <w:highlight w:val="green"/>
+          <w:lang w:val="en-US"/>
+        </w:rPr>
+        <w:t xml:space="preserve"> TA-</w:t>
+      </w:r>
+      <w:proofErr w:type="spellStart"/>
+      <w:r>
+        <w:rPr>
+          <w:highlight w:val="green"/>
+          <w:lang w:val="en-US"/>
+        </w:rPr>
+        <w:t>ing</w:t>
+      </w:r>
+      <w:proofErr w:type="spellEnd"/>
+      <w:r>
+        <w:rPr>
+          <w:highlight w:val="green"/>
+          <w:lang w:val="en-US"/>
+        </w:rPr>
+        <w:t xml:space="preserve"> </w:t>
+      </w:r>
+      <w:r>
+        <w:rPr>
+          <w:highlight w:val="green"/>
           <w:lang w:val="en-US"/>
         </w:rPr>
         <w:sym w:font="Wingdings" w:char="F0E0"/>
       </w:r>
       <w:r>
         <w:rPr>
+          <w:highlight w:val="green"/>
           <w:lang w:val="en-US"/>
         </w:rPr>
         <w:t xml:space="preserve"> GNG2101</w:t>
@@ -976,11 +1165,13 @@
           <w:numId w:val="1"/>
         </w:numPr>
         <w:rPr>
-          <w:lang w:val="en-US"/>
-        </w:rPr>
-      </w:pPr>
-      <w:r>
-        <w:rPr>
+          <w:highlight w:val="yellow"/>
+          <w:lang w:val="en-US"/>
+        </w:rPr>
+      </w:pPr>
+      <w:r>
+        <w:rPr>
+          <w:highlight w:val="yellow"/>
           <w:lang w:val="en-US"/>
         </w:rPr>
         <w:t>User library opens with swipe up from camera screen</w:t>
@@ -994,14 +1185,32 @@
           <w:numId w:val="1"/>
         </w:numPr>
         <w:rPr>
-          <w:lang w:val="en-US"/>
-        </w:rPr>
-      </w:pPr>
-      <w:r>
-        <w:rPr>
-          <w:lang w:val="en-US"/>
-        </w:rPr>
-        <w:t>Arrange annotations by date or category, probably won’t display images</w:t>
+          <w:highlight w:val="green"/>
+          <w:lang w:val="en-US"/>
+        </w:rPr>
+      </w:pPr>
+      <w:r>
+        <w:rPr>
+          <w:highlight w:val="green"/>
+          <w:lang w:val="en-US"/>
+        </w:rPr>
+        <w:t xml:space="preserve">Arrange annotations by date or category, probably </w:t>
+      </w:r>
+      <w:proofErr w:type="gramStart"/>
+      <w:r>
+        <w:rPr>
+          <w:highlight w:val="green"/>
+          <w:lang w:val="en-US"/>
+        </w:rPr>
+        <w:t>won’t</w:t>
+      </w:r>
+      <w:proofErr w:type="gramEnd"/>
+      <w:r>
+        <w:rPr>
+          <w:highlight w:val="green"/>
+          <w:lang w:val="en-US"/>
+        </w:rPr>
+        <w:t xml:space="preserve"> display images</w:t>
       </w:r>
     </w:p>
     <w:p>
@@ -1012,14 +1221,205 @@
           <w:numId w:val="1"/>
         </w:numPr>
         <w:rPr>
-          <w:lang w:val="en-US"/>
-        </w:rPr>
-      </w:pPr>
-      <w:r>
-        <w:rPr>
-          <w:lang w:val="en-US"/>
-        </w:rPr>
-        <w:t>Add search function to look for specific text within annotation, category, etc</w:t>
+          <w:highlight w:val="green"/>
+          <w:lang w:val="en-US"/>
+        </w:rPr>
+      </w:pPr>
+      <w:r>
+        <w:rPr>
+          <w:highlight w:val="green"/>
+          <w:lang w:val="en-US"/>
+        </w:rPr>
+        <w:t xml:space="preserve">Add search function to look for specific text within annotation, category, </w:t>
+      </w:r>
+      <w:proofErr w:type="spellStart"/>
+      <w:r>
+        <w:rPr>
+          <w:highlight w:val="green"/>
+          <w:lang w:val="en-US"/>
+        </w:rPr>
+        <w:t>etc</w:t>
+      </w:r>
+      <w:proofErr w:type="spellEnd"/>
+    </w:p>
+    <w:p>
+      <w:pPr>
+        <w:pStyle w:val="ListParagraph"/>
+        <w:numPr>
+          <w:ilvl w:val="2"/>
+          <w:numId w:val="1"/>
+        </w:numPr>
+        <w:rPr>
+          <w:highlight w:val="green"/>
+          <w:lang w:val="en-US"/>
+        </w:rPr>
+      </w:pPr>
+      <w:r>
+        <w:rPr>
+          <w:highlight w:val="green"/>
+          <w:lang w:val="en-US"/>
+        </w:rPr>
+        <w:t xml:space="preserve">TODO </w:t>
+      </w:r>
+      <w:r>
+        <w:rPr>
+          <w:highlight w:val="green"/>
+          <w:lang w:val="en-US"/>
+        </w:rPr>
+        <w:sym w:font="Wingdings" w:char="F0E0"/>
+      </w:r>
+      <w:r>
+        <w:rPr>
+          <w:highlight w:val="green"/>
+          <w:lang w:val="en-US"/>
+        </w:rPr>
+        <w:t xml:space="preserve"> change </w:t>
+      </w:r>
+      <w:proofErr w:type="spellStart"/>
+      <w:r>
+        <w:rPr>
+          <w:highlight w:val="green"/>
+          <w:lang w:val="en-US"/>
+        </w:rPr>
+        <w:t>dateTime</w:t>
+      </w:r>
+      <w:proofErr w:type="spellEnd"/>
+      <w:r>
+        <w:rPr>
+          <w:highlight w:val="green"/>
+          <w:lang w:val="en-US"/>
+        </w:rPr>
+        <w:t xml:space="preserve"> type from TEXT to </w:t>
+      </w:r>
+      <w:proofErr w:type="spellStart"/>
+      <w:r>
+        <w:rPr>
+          <w:highlight w:val="green"/>
+          <w:lang w:val="en-US"/>
+        </w:rPr>
+        <w:t>dateTime</w:t>
+      </w:r>
+      <w:proofErr w:type="spellEnd"/>
+      <w:r>
+        <w:rPr>
+          <w:highlight w:val="green"/>
+          <w:lang w:val="en-US"/>
+        </w:rPr>
+        <w:t xml:space="preserve"> in directory DB</w:t>
+      </w:r>
+    </w:p>
+    <w:p>
+      <w:pPr>
+        <w:pStyle w:val="ListParagraph"/>
+        <w:numPr>
+          <w:ilvl w:val="2"/>
+          <w:numId w:val="1"/>
+        </w:numPr>
+        <w:rPr>
+          <w:highlight w:val="yellow"/>
+          <w:lang w:val="en-US"/>
+        </w:rPr>
+      </w:pPr>
+      <w:r>
+        <w:rPr>
+          <w:highlight w:val="yellow"/>
+          <w:lang w:val="en-US"/>
+        </w:rPr>
+        <w:t xml:space="preserve">TODO </w:t>
+      </w:r>
+      <w:r>
+        <w:rPr>
+          <w:highlight w:val="yellow"/>
+          <w:lang w:val="en-US"/>
+        </w:rPr>
+        <w:sym w:font="Wingdings" w:char="F0E0"/>
+      </w:r>
+      <w:r>
+        <w:rPr>
+          <w:highlight w:val="yellow"/>
+          <w:lang w:val="en-US"/>
+        </w:rPr>
+        <w:t xml:space="preserve"> </w:t>
+      </w:r>
+      <w:r>
+        <w:rPr>
+          <w:highlight w:val="yellow"/>
+          <w:lang w:val="en-US"/>
+        </w:rPr>
+        <w:t xml:space="preserve">Categories </w:t>
+      </w:r>
+      <w:proofErr w:type="gramStart"/>
+      <w:r>
+        <w:rPr>
+          <w:highlight w:val="yellow"/>
+          <w:lang w:val="en-US"/>
+        </w:rPr>
+        <w:t>don’t</w:t>
+      </w:r>
+      <w:proofErr w:type="gramEnd"/>
+      <w:r>
+        <w:rPr>
+          <w:highlight w:val="yellow"/>
+          <w:lang w:val="en-US"/>
+        </w:rPr>
+        <w:t xml:space="preserve"> load into dropdown when working with library items</w:t>
+      </w:r>
+    </w:p>
+    <w:p>
+      <w:pPr>
+        <w:pStyle w:val="ListParagraph"/>
+        <w:numPr>
+          <w:ilvl w:val="2"/>
+          <w:numId w:val="1"/>
+        </w:numPr>
+        <w:rPr>
+          <w:highlight w:val="yellow"/>
+          <w:lang w:val="en-US"/>
+        </w:rPr>
+      </w:pPr>
+      <w:r>
+        <w:rPr>
+          <w:highlight w:val="yellow"/>
+          <w:lang w:val="en-US"/>
+        </w:rPr>
+        <w:t xml:space="preserve">TODO </w:t>
+      </w:r>
+      <w:r>
+        <w:rPr>
+          <w:highlight w:val="yellow"/>
+          <w:lang w:val="en-US"/>
+        </w:rPr>
+        <w:sym w:font="Wingdings" w:char="F0E0"/>
+      </w:r>
+      <w:r>
+        <w:rPr>
+          <w:highlight w:val="yellow"/>
+          <w:lang w:val="en-US"/>
+        </w:rPr>
+        <w:t xml:space="preserve"> </w:t>
+      </w:r>
+      <w:r>
+        <w:rPr>
+          <w:highlight w:val="yellow"/>
+          <w:lang w:val="en-US"/>
+        </w:rPr>
+        <w:t xml:space="preserve">Search results don’t always load right </w:t>
+      </w:r>
+      <w:proofErr w:type="gramStart"/>
+      <w:r>
+        <w:rPr>
+          <w:highlight w:val="yellow"/>
+          <w:lang w:val="en-US"/>
+        </w:rPr>
+        <w:t>away,</w:t>
+      </w:r>
+      <w:proofErr w:type="gramEnd"/>
+      <w:r>
+        <w:rPr>
+          <w:highlight w:val="yellow"/>
+          <w:lang w:val="en-US"/>
+        </w:rPr>
+        <w:t xml:space="preserve"> the user needs to reopen the search popup for them to appear.</w:t>
       </w:r>
     </w:p>
     <w:p>
@@ -1030,11 +1430,13 @@
           <w:numId w:val="1"/>
         </w:numPr>
         <w:rPr>
-          <w:lang w:val="en-US"/>
-        </w:rPr>
-      </w:pPr>
-      <w:r>
-        <w:rPr>
+          <w:highlight w:val="red"/>
+          <w:lang w:val="en-US"/>
+        </w:rPr>
+      </w:pPr>
+      <w:r>
+        <w:rPr>
+          <w:highlight w:val="red"/>
           <w:lang w:val="en-US"/>
         </w:rPr>
         <w:t>Add To-Do Screen</w:t>
@@ -1048,11 +1450,13 @@
           <w:numId w:val="1"/>
         </w:numPr>
         <w:rPr>
-          <w:lang w:val="en-US"/>
-        </w:rPr>
-      </w:pPr>
-      <w:r>
-        <w:rPr>
+          <w:highlight w:val="red"/>
+          <w:lang w:val="en-US"/>
+        </w:rPr>
+      </w:pPr>
+      <w:r>
+        <w:rPr>
+          <w:highlight w:val="red"/>
           <w:lang w:val="en-US"/>
         </w:rPr>
         <w:t>Each user will have their own notification SQL table with following format</w:t>
@@ -1066,23 +1470,36 @@
           <w:numId w:val="1"/>
         </w:numPr>
         <w:rPr>
-          <w:lang w:val="en-US"/>
-        </w:rPr>
-      </w:pPr>
-      <w:r>
-        <w:rPr>
-          <w:lang w:val="en-US"/>
-        </w:rPr>
-        <w:t>Index|Reminder Name|Comments|Cat1</w:t>
-      </w:r>
-      <w:r>
-        <w:rPr>
+          <w:highlight w:val="red"/>
+          <w:lang w:val="en-US"/>
+        </w:rPr>
+      </w:pPr>
+      <w:proofErr w:type="spellStart"/>
+      <w:r>
+        <w:rPr>
+          <w:highlight w:val="red"/>
+          <w:lang w:val="en-US"/>
+        </w:rPr>
+        <w:t>Index|Reminder</w:t>
+      </w:r>
+      <w:proofErr w:type="spellEnd"/>
+      <w:r>
+        <w:rPr>
+          <w:highlight w:val="red"/>
+          <w:lang w:val="en-US"/>
+        </w:rPr>
+        <w:t xml:space="preserve"> Name|Comments|Cat1</w:t>
+      </w:r>
+      <w:r>
+        <w:rPr>
+          <w:highlight w:val="red"/>
           <w:lang w:val="en-US"/>
         </w:rPr>
         <w:t>|</w:t>
       </w:r>
       <w:r>
         <w:rPr>
+          <w:highlight w:val="red"/>
           <w:lang w:val="en-US"/>
         </w:rPr>
         <w:t>DateTime|Trigger</w:t>
@@ -1096,11 +1513,13 @@
           <w:numId w:val="1"/>
         </w:numPr>
         <w:rPr>
-          <w:lang w:val="en-US"/>
-        </w:rPr>
-      </w:pPr>
-      <w:r>
-        <w:rPr>
+          <w:highlight w:val="red"/>
+          <w:lang w:val="en-US"/>
+        </w:rPr>
+      </w:pPr>
+      <w:r>
+        <w:rPr>
+          <w:highlight w:val="red"/>
           <w:lang w:val="en-US"/>
         </w:rPr>
         <w:t>Index</w:t>
@@ -1109,21 +1528,40 @@
         <w:rPr>
           <w:b/>
           <w:bCs/>
+          <w:highlight w:val="red"/>
           <w:lang w:val="en-US"/>
         </w:rPr>
         <w:t xml:space="preserve"> </w:t>
       </w:r>
       <w:r>
         <w:rPr>
+          <w:highlight w:val="red"/>
           <w:lang w:val="en-US"/>
         </w:rPr>
         <w:sym w:font="Wingdings" w:char="F0E0"/>
       </w:r>
       <w:r>
         <w:rPr>
-          <w:lang w:val="en-US"/>
-        </w:rPr>
-        <w:t xml:space="preserve"> automatically incremented value, we don’t care much for it</w:t>
+          <w:highlight w:val="red"/>
+          <w:lang w:val="en-US"/>
+        </w:rPr>
+        <w:t xml:space="preserve"> automatically incremented value, we </w:t>
+      </w:r>
+      <w:proofErr w:type="gramStart"/>
+      <w:r>
+        <w:rPr>
+          <w:highlight w:val="red"/>
+          <w:lang w:val="en-US"/>
+        </w:rPr>
+        <w:t>don’t</w:t>
+      </w:r>
+      <w:proofErr w:type="gramEnd"/>
+      <w:r>
+        <w:rPr>
+          <w:highlight w:val="red"/>
+          <w:lang w:val="en-US"/>
+        </w:rPr>
+        <w:t xml:space="preserve"> care much for it</w:t>
       </w:r>
     </w:p>
     <w:p>
@@ -1134,23 +1572,27 @@
           <w:numId w:val="1"/>
         </w:numPr>
         <w:rPr>
-          <w:lang w:val="en-US"/>
-        </w:rPr>
-      </w:pPr>
-      <w:r>
-        <w:rPr>
+          <w:highlight w:val="red"/>
+          <w:lang w:val="en-US"/>
+        </w:rPr>
+      </w:pPr>
+      <w:r>
+        <w:rPr>
+          <w:highlight w:val="red"/>
           <w:lang w:val="en-US"/>
         </w:rPr>
         <w:t xml:space="preserve">Reminder Name </w:t>
       </w:r>
       <w:r>
         <w:rPr>
+          <w:highlight w:val="red"/>
           <w:lang w:val="en-US"/>
         </w:rPr>
         <w:sym w:font="Wingdings" w:char="F0E0"/>
       </w:r>
       <w:r>
         <w:rPr>
+          <w:highlight w:val="red"/>
           <w:lang w:val="en-US"/>
         </w:rPr>
         <w:t xml:space="preserve"> given to reminder by user</w:t>
@@ -1164,23 +1606,27 @@
           <w:numId w:val="1"/>
         </w:numPr>
         <w:rPr>
-          <w:lang w:val="en-US"/>
-        </w:rPr>
-      </w:pPr>
-      <w:r>
-        <w:rPr>
+          <w:highlight w:val="red"/>
+          <w:lang w:val="en-US"/>
+        </w:rPr>
+      </w:pPr>
+      <w:r>
+        <w:rPr>
+          <w:highlight w:val="red"/>
           <w:lang w:val="en-US"/>
         </w:rPr>
         <w:t xml:space="preserve">Comments </w:t>
       </w:r>
       <w:r>
         <w:rPr>
+          <w:highlight w:val="red"/>
           <w:lang w:val="en-US"/>
         </w:rPr>
         <w:sym w:font="Wingdings" w:char="F0E0"/>
       </w:r>
       <w:r>
         <w:rPr>
+          <w:highlight w:val="red"/>
           <w:lang w:val="en-US"/>
         </w:rPr>
         <w:t xml:space="preserve"> provided by user to specify task or help remember purpose</w:t>
@@ -1194,35 +1640,41 @@
           <w:numId w:val="1"/>
         </w:numPr>
         <w:rPr>
-          <w:lang w:val="en-US"/>
-        </w:rPr>
-      </w:pPr>
-      <w:r>
-        <w:rPr>
+          <w:highlight w:val="red"/>
+          <w:lang w:val="en-US"/>
+        </w:rPr>
+      </w:pPr>
+      <w:r>
+        <w:rPr>
+          <w:highlight w:val="red"/>
           <w:lang w:val="en-US"/>
         </w:rPr>
         <w:t xml:space="preserve">Cat1 </w:t>
       </w:r>
       <w:r>
         <w:rPr>
+          <w:highlight w:val="red"/>
           <w:lang w:val="en-US"/>
         </w:rPr>
         <w:sym w:font="Wingdings" w:char="F0E0"/>
       </w:r>
       <w:r>
         <w:rPr>
+          <w:highlight w:val="red"/>
           <w:lang w:val="en-US"/>
         </w:rPr>
         <w:t xml:space="preserve"> categor</w:t>
       </w:r>
       <w:r>
         <w:rPr>
+          <w:highlight w:val="red"/>
           <w:lang w:val="en-US"/>
         </w:rPr>
         <w:t>y, most likely will not include categories for simplicity</w:t>
       </w:r>
       <w:r>
         <w:rPr>
+          <w:highlight w:val="red"/>
           <w:lang w:val="en-US"/>
         </w:rPr>
         <w:t xml:space="preserve"> </w:t>
@@ -1236,26 +1688,55 @@
           <w:numId w:val="1"/>
         </w:numPr>
         <w:rPr>
-          <w:lang w:val="en-US"/>
-        </w:rPr>
-      </w:pPr>
-      <w:r>
-        <w:rPr>
-          <w:lang w:val="en-US"/>
-        </w:rPr>
-        <w:t xml:space="preserve">DateTime </w:t>
-      </w:r>
-      <w:r>
-        <w:rPr>
+          <w:highlight w:val="red"/>
+          <w:lang w:val="en-US"/>
+        </w:rPr>
+      </w:pPr>
+      <w:proofErr w:type="spellStart"/>
+      <w:r>
+        <w:rPr>
+          <w:highlight w:val="red"/>
+          <w:lang w:val="en-US"/>
+        </w:rPr>
+        <w:t>DateTime</w:t>
+      </w:r>
+      <w:proofErr w:type="spellEnd"/>
+      <w:r>
+        <w:rPr>
+          <w:highlight w:val="red"/>
+          <w:lang w:val="en-US"/>
+        </w:rPr>
+        <w:t xml:space="preserve"> </w:t>
+      </w:r>
+      <w:r>
+        <w:rPr>
+          <w:highlight w:val="red"/>
           <w:lang w:val="en-US"/>
         </w:rPr>
         <w:sym w:font="Wingdings" w:char="F0E0"/>
       </w:r>
       <w:r>
         <w:rPr>
-          <w:lang w:val="en-US"/>
-        </w:rPr>
-        <w:t xml:space="preserve"> DateTime string of when the reminder was created</w:t>
+          <w:highlight w:val="red"/>
+          <w:lang w:val="en-US"/>
+        </w:rPr>
+        <w:t xml:space="preserve"> </w:t>
+      </w:r>
+      <w:proofErr w:type="spellStart"/>
+      <w:r>
+        <w:rPr>
+          <w:highlight w:val="red"/>
+          <w:lang w:val="en-US"/>
+        </w:rPr>
+        <w:t>DateTime</w:t>
+      </w:r>
+      <w:proofErr w:type="spellEnd"/>
+      <w:r>
+        <w:rPr>
+          <w:highlight w:val="red"/>
+          <w:lang w:val="en-US"/>
+        </w:rPr>
+        <w:t xml:space="preserve"> string of when the reminder was created</w:t>
       </w:r>
     </w:p>
     <w:p>
@@ -1266,23 +1747,27 @@
           <w:numId w:val="1"/>
         </w:numPr>
         <w:rPr>
-          <w:lang w:val="en-US"/>
-        </w:rPr>
-      </w:pPr>
-      <w:r>
-        <w:rPr>
+          <w:highlight w:val="red"/>
+          <w:lang w:val="en-US"/>
+        </w:rPr>
+      </w:pPr>
+      <w:r>
+        <w:rPr>
+          <w:highlight w:val="red"/>
           <w:lang w:val="en-US"/>
         </w:rPr>
         <w:t xml:space="preserve">Trigger </w:t>
       </w:r>
       <w:r>
         <w:rPr>
+          <w:highlight w:val="red"/>
           <w:lang w:val="en-US"/>
         </w:rPr>
         <w:sym w:font="Wingdings" w:char="F0E0"/>
       </w:r>
       <w:r>
         <w:rPr>
+          <w:highlight w:val="red"/>
           <w:lang w:val="en-US"/>
         </w:rPr>
         <w:t xml:space="preserve"> trigger data to specify when/where the user will be notified of this task</w:t>
@@ -1290,6 +1775,46 @@
     </w:p>
     <w:p>
       <w:pPr>
+        <w:pStyle w:val="ListParagraph"/>
+        <w:numPr>
+          <w:ilvl w:val="0"/>
+          <w:numId w:val="1"/>
+        </w:numPr>
+        <w:rPr>
+          <w:highlight w:val="green"/>
+          <w:lang w:val="en-US"/>
+        </w:rPr>
+      </w:pPr>
+      <w:r>
+        <w:rPr>
+          <w:highlight w:val="green"/>
+          <w:lang w:val="en-US"/>
+        </w:rPr>
+        <w:t>Random stuff</w:t>
+      </w:r>
+    </w:p>
+    <w:p>
+      <w:pPr>
+        <w:pStyle w:val="ListParagraph"/>
+        <w:numPr>
+          <w:ilvl w:val="1"/>
+          <w:numId w:val="1"/>
+        </w:numPr>
+        <w:rPr>
+          <w:highlight w:val="green"/>
+          <w:lang w:val="en-US"/>
+        </w:rPr>
+      </w:pPr>
+      <w:r>
+        <w:rPr>
+          <w:highlight w:val="green"/>
+          <w:lang w:val="en-US"/>
+        </w:rPr>
+        <w:t>Fix back button press from annotation info screen since it does not work</w:t>
+      </w:r>
+    </w:p>
+    <w:p>
+      <w:pPr>
         <w:rPr>
           <w:lang w:val="en-US"/>
         </w:rPr>
@@ -1352,7 +1877,15 @@
         <w:rPr>
           <w:lang w:val="en-US"/>
         </w:rPr>
-        <w:t>Receives “LOGIN</w:t>
+        <w:t>Receives “</w:t>
+      </w:r>
+      <w:proofErr w:type="spellStart"/>
+      <w:proofErr w:type="gramStart"/>
+      <w:r>
+        <w:rPr>
+          <w:lang w:val="en-US"/>
+        </w:rPr>
+        <w:t>LOGIN</w:t>
       </w:r>
       <w:r>
         <w:rPr>
@@ -1366,6 +1899,7 @@
         </w:rPr>
         <w:t>email</w:t>
       </w:r>
+      <w:proofErr w:type="gramEnd"/>
       <w:r>
         <w:rPr>
           <w:lang w:val="en-US"/>
@@ -1376,7 +1910,14 @@
         <w:rPr>
           <w:lang w:val="en-US"/>
         </w:rPr>
-        <w:t>password”</w:t>
+        <w:t>password</w:t>
+      </w:r>
+      <w:proofErr w:type="spellEnd"/>
+      <w:r>
+        <w:rPr>
+          <w:lang w:val="en-US"/>
+        </w:rPr>
+        <w:t>”</w:t>
       </w:r>
     </w:p>
     <w:p>
@@ -1394,7 +1935,15 @@
         <w:rPr>
           <w:lang w:val="en-US"/>
         </w:rPr>
-        <w:t>Responds with “uid</w:t>
+        <w:t>Responds with “</w:t>
+      </w:r>
+      <w:proofErr w:type="spellStart"/>
+      <w:proofErr w:type="gramStart"/>
+      <w:r>
+        <w:rPr>
+          <w:lang w:val="en-US"/>
+        </w:rPr>
+        <w:t>uid</w:t>
       </w:r>
       <w:r>
         <w:rPr>
@@ -1406,7 +1955,15 @@
         <w:rPr>
           <w:lang w:val="en-US"/>
         </w:rPr>
-        <w:t>name”</w:t>
+        <w:t>name</w:t>
+      </w:r>
+      <w:proofErr w:type="spellEnd"/>
+      <w:proofErr w:type="gramEnd"/>
+      <w:r>
+        <w:rPr>
+          <w:lang w:val="en-US"/>
+        </w:rPr>
+        <w:t>”</w:t>
       </w:r>
     </w:p>
     <w:p>
@@ -1442,8 +1999,30 @@
         <w:rPr>
           <w:lang w:val="en-US"/>
         </w:rPr>
-        <w:t xml:space="preserve"> / is delimiter ONLY in SQL database uuid column, everything else is ;</w:t>
-      </w:r>
+        <w:t xml:space="preserve"> / is delimiter ONLY in SQL database </w:t>
+      </w:r>
+      <w:proofErr w:type="spellStart"/>
+      <w:r>
+        <w:rPr>
+          <w:lang w:val="en-US"/>
+        </w:rPr>
+        <w:t>uuid</w:t>
+      </w:r>
+      <w:proofErr w:type="spellEnd"/>
+      <w:r>
+        <w:rPr>
+          <w:lang w:val="en-US"/>
+        </w:rPr>
+        <w:t xml:space="preserve"> column, everything else </w:t>
+      </w:r>
+      <w:proofErr w:type="gramStart"/>
+      <w:r>
+        <w:rPr>
+          <w:lang w:val="en-US"/>
+        </w:rPr>
+        <w:t>is ;</w:t>
+      </w:r>
+      <w:proofErr w:type="gramEnd"/>
     </w:p>
     <w:p>
       <w:pPr>
@@ -1460,7 +2039,22 @@
         <w:rPr>
           <w:lang w:val="en-US"/>
         </w:rPr>
-        <w:t>App sends “KEYCHECK;auth_key</w:t>
+        <w:t>App sends “</w:t>
+      </w:r>
+      <w:proofErr w:type="spellStart"/>
+      <w:proofErr w:type="gramStart"/>
+      <w:r>
+        <w:rPr>
+          <w:lang w:val="en-US"/>
+        </w:rPr>
+        <w:t>KEYCHECK;auth</w:t>
+      </w:r>
+      <w:proofErr w:type="gramEnd"/>
+      <w:r>
+        <w:rPr>
+          <w:lang w:val="en-US"/>
+        </w:rPr>
+        <w:t>_key</w:t>
       </w:r>
       <w:r>
         <w:rPr>
@@ -1468,6 +2062,7 @@
         </w:rPr>
         <w:t>;name</w:t>
       </w:r>
+      <w:proofErr w:type="spellEnd"/>
       <w:r>
         <w:rPr>
           <w:lang w:val="en-US"/>
@@ -1490,8 +2085,16 @@
         <w:rPr>
           <w:lang w:val="en-US"/>
         </w:rPr>
-        <w:t>Server either confirms or denies auth_key</w:t>
-      </w:r>
+        <w:t xml:space="preserve">Server either confirms or denies </w:t>
+      </w:r>
+      <w:proofErr w:type="spellStart"/>
+      <w:r>
+        <w:rPr>
+          <w:lang w:val="en-US"/>
+        </w:rPr>
+        <w:t>auth_key</w:t>
+      </w:r>
+      <w:proofErr w:type="spellEnd"/>
     </w:p>
     <w:p>
       <w:pPr>
@@ -1544,7 +2147,29 @@
         <w:rPr>
           <w:lang w:val="en-US"/>
         </w:rPr>
-        <w:t>App sends “LOGOUT;auth_key;name”</w:t>
+        <w:t>App sends “</w:t>
+      </w:r>
+      <w:proofErr w:type="spellStart"/>
+      <w:proofErr w:type="gramStart"/>
+      <w:r>
+        <w:rPr>
+          <w:lang w:val="en-US"/>
+        </w:rPr>
+        <w:t>LOGOUT;auth</w:t>
+      </w:r>
+      <w:proofErr w:type="gramEnd"/>
+      <w:r>
+        <w:rPr>
+          <w:lang w:val="en-US"/>
+        </w:rPr>
+        <w:t>_key;name</w:t>
+      </w:r>
+      <w:proofErr w:type="spellEnd"/>
+      <w:r>
+        <w:rPr>
+          <w:lang w:val="en-US"/>
+        </w:rPr>
+        <w:t>”</w:t>
       </w:r>
     </w:p>
     <w:p>
@@ -1562,8 +2187,30 @@
         <w:rPr>
           <w:lang w:val="en-US"/>
         </w:rPr>
-        <w:t>Server looks up uuids associated with name and subtracts auth_key</w:t>
-      </w:r>
+        <w:t xml:space="preserve">Server looks up </w:t>
+      </w:r>
+      <w:proofErr w:type="spellStart"/>
+      <w:r>
+        <w:rPr>
+          <w:lang w:val="en-US"/>
+        </w:rPr>
+        <w:t>uuids</w:t>
+      </w:r>
+      <w:proofErr w:type="spellEnd"/>
+      <w:r>
+        <w:rPr>
+          <w:lang w:val="en-US"/>
+        </w:rPr>
+        <w:t xml:space="preserve"> associated with name and subtracts </w:t>
+      </w:r>
+      <w:proofErr w:type="spellStart"/>
+      <w:r>
+        <w:rPr>
+          <w:lang w:val="en-US"/>
+        </w:rPr>
+        <w:t>auth_key</w:t>
+      </w:r>
+      <w:proofErr w:type="spellEnd"/>
     </w:p>
     <w:p>
       <w:pPr>
@@ -1598,7 +2245,29 @@
         <w:rPr>
           <w:lang w:val="en-US"/>
         </w:rPr>
-        <w:t>App sends “REGISTER;email;password;name”</w:t>
+        <w:t>App sends “</w:t>
+      </w:r>
+      <w:proofErr w:type="spellStart"/>
+      <w:proofErr w:type="gramStart"/>
+      <w:r>
+        <w:rPr>
+          <w:lang w:val="en-US"/>
+        </w:rPr>
+        <w:t>REGISTER;email</w:t>
+      </w:r>
+      <w:proofErr w:type="gramEnd"/>
+      <w:r>
+        <w:rPr>
+          <w:lang w:val="en-US"/>
+        </w:rPr>
+        <w:t>;password;name</w:t>
+      </w:r>
+      <w:proofErr w:type="spellEnd"/>
+      <w:r>
+        <w:rPr>
+          <w:lang w:val="en-US"/>
+        </w:rPr>
+        <w:t>”</w:t>
       </w:r>
     </w:p>
     <w:p>
@@ -1616,7 +2285,37 @@
         <w:rPr>
           <w:lang w:val="en-US"/>
         </w:rPr>
-        <w:t>Server returns “uid;name” for app to save in local app.key file</w:t>
+        <w:t>Server returns “</w:t>
+      </w:r>
+      <w:proofErr w:type="spellStart"/>
+      <w:proofErr w:type="gramStart"/>
+      <w:r>
+        <w:rPr>
+          <w:lang w:val="en-US"/>
+        </w:rPr>
+        <w:t>uid;name</w:t>
+      </w:r>
+      <w:proofErr w:type="spellEnd"/>
+      <w:proofErr w:type="gramEnd"/>
+      <w:r>
+        <w:rPr>
+          <w:lang w:val="en-US"/>
+        </w:rPr>
+        <w:t xml:space="preserve">” for app to save in local </w:t>
+      </w:r>
+      <w:proofErr w:type="spellStart"/>
+      <w:r>
+        <w:rPr>
+          <w:lang w:val="en-US"/>
+        </w:rPr>
+        <w:t>app.key</w:t>
+      </w:r>
+      <w:proofErr w:type="spellEnd"/>
+      <w:r>
+        <w:rPr>
+          <w:lang w:val="en-US"/>
+        </w:rPr>
+        <w:t xml:space="preserve"> file</w:t>
       </w:r>
     </w:p>
     <w:p>
@@ -1652,7 +2351,29 @@
         <w:rPr>
           <w:lang w:val="en-US"/>
         </w:rPr>
-        <w:t>App sends “TRANSCRIBE;auth_key;name;image;drawing”</w:t>
+        <w:t>App sends “</w:t>
+      </w:r>
+      <w:proofErr w:type="spellStart"/>
+      <w:proofErr w:type="gramStart"/>
+      <w:r>
+        <w:rPr>
+          <w:lang w:val="en-US"/>
+        </w:rPr>
+        <w:t>TRANSCRIBE;auth</w:t>
+      </w:r>
+      <w:proofErr w:type="gramEnd"/>
+      <w:r>
+        <w:rPr>
+          <w:lang w:val="en-US"/>
+        </w:rPr>
+        <w:t>_key;name;image;drawing</w:t>
+      </w:r>
+      <w:proofErr w:type="spellEnd"/>
+      <w:r>
+        <w:rPr>
+          <w:lang w:val="en-US"/>
+        </w:rPr>
+        <w:t>”</w:t>
       </w:r>
     </w:p>
     <w:p>
@@ -1670,6 +2391,7 @@
         <w:rPr>
           <w:lang w:val="en-US"/>
         </w:rPr>
+        <w:lastRenderedPageBreak/>
         <w:t>Both image and drawing are sent as bitmaps converted to strings</w:t>
       </w:r>
     </w:p>
@@ -1688,20 +2410,22 @@
         <w:rPr>
           <w:lang w:val="en-US"/>
         </w:rPr>
-        <w:t>The server can either deny the request due to a bad auth key or it respond with “TRANSCRIBE_OK</w:t>
-      </w:r>
-      <w:r>
-        <w:rPr>
-          <w:lang w:val="en-US"/>
-        </w:rPr>
-        <w:t>;</w:t>
-      </w:r>
-      <w:r>
-        <w:rPr>
-          <w:lang w:val="en-US"/>
-        </w:rPr>
-        <w:t>index</w:t>
-      </w:r>
+        <w:t>The server can either deny the request due to a bad auth key or it respond with “TRANSCRIBE_</w:t>
+      </w:r>
+      <w:proofErr w:type="gramStart"/>
+      <w:r>
+        <w:rPr>
+          <w:lang w:val="en-US"/>
+        </w:rPr>
+        <w:t>OK</w:t>
+      </w:r>
+      <w:r>
+        <w:rPr>
+          <w:lang w:val="en-US"/>
+        </w:rPr>
+        <w:t>;index</w:t>
+      </w:r>
+      <w:proofErr w:type="gramEnd"/>
       <w:r>
         <w:rPr>
           <w:lang w:val="en-US"/>
@@ -1718,25 +2442,13 @@
         <w:rPr>
           <w:lang w:val="en-US"/>
         </w:rPr>
-        <w:t>;</w:t>
-      </w:r>
-      <w:r>
-        <w:rPr>
-          <w:lang w:val="en-US"/>
-        </w:rPr>
-        <w:t>index</w:t>
-      </w:r>
-      <w:r>
-        <w:rPr>
-          <w:lang w:val="en-US"/>
-        </w:rPr>
-        <w:t>;cat1;cat2;cat</w:t>
-      </w:r>
-      <w:r>
-        <w:rPr>
-          <w:lang w:val="en-US"/>
-        </w:rPr>
-        <w:t>3</w:t>
+        <w:t>;index</w:t>
+      </w:r>
+      <w:r>
+        <w:rPr>
+          <w:lang w:val="en-US"/>
+        </w:rPr>
+        <w:t>;cat1;cat2;cat3</w:t>
       </w:r>
       <w:r>
         <w:rPr>
@@ -1754,7 +2466,21 @@
         <w:rPr>
           <w:lang w:val="en-US"/>
         </w:rPr>
-        <w:t>. The annotation will be saved regardless and the user will be allowed to enter details such as annotation name, comments, and categories</w:t>
+        <w:t xml:space="preserve">. The annotation will be saved </w:t>
+      </w:r>
+      <w:proofErr w:type="gramStart"/>
+      <w:r>
+        <w:rPr>
+          <w:lang w:val="en-US"/>
+        </w:rPr>
+        <w:t>regardless</w:t>
+      </w:r>
+      <w:proofErr w:type="gramEnd"/>
+      <w:r>
+        <w:rPr>
+          <w:lang w:val="en-US"/>
+        </w:rPr>
+        <w:t xml:space="preserve"> and the user will be allowed to enter details such as annotation name, comments, and categories</w:t>
       </w:r>
       <w:r>
         <w:rPr>
@@ -1766,26 +2492,815 @@
         <w:rPr>
           <w:lang w:val="en-US"/>
         </w:rPr>
+        <w:t xml:space="preserve"> Cat1-3 are a list of pre-existing categories in the server so that the user can select one from a </w:t>
+      </w:r>
+      <w:proofErr w:type="gramStart"/>
+      <w:r>
+        <w:rPr>
+          <w:lang w:val="en-US"/>
+        </w:rPr>
+        <w:t>drop down</w:t>
+      </w:r>
+      <w:proofErr w:type="gramEnd"/>
+      <w:r>
+        <w:rPr>
+          <w:lang w:val="en-US"/>
+        </w:rPr>
+        <w:t xml:space="preserve"> menu instead of rewriting them every time. The category will be sent as a two dimensional array </w:t>
+      </w:r>
+      <w:proofErr w:type="gramStart"/>
+      <w:r>
+        <w:rPr>
+          <w:lang w:val="en-US"/>
+        </w:rPr>
+        <w:t>where ;</w:t>
+      </w:r>
+      <w:proofErr w:type="gramEnd"/>
+      <w:r>
+        <w:rPr>
+          <w:lang w:val="en-US"/>
+        </w:rPr>
+        <w:t xml:space="preserve"> is used to delimit cat1 from cat2 and cat3 whereas commas will be used within each cat list</w:t>
+      </w:r>
+    </w:p>
+    <w:p>
+      <w:pPr>
+        <w:pStyle w:val="ListParagraph"/>
+        <w:numPr>
+          <w:ilvl w:val="0"/>
+          <w:numId w:val="1"/>
+        </w:numPr>
+        <w:rPr>
+          <w:lang w:val="en-US"/>
+        </w:rPr>
+      </w:pPr>
+      <w:r>
+        <w:rPr>
+          <w:lang w:val="en-US"/>
+        </w:rPr>
+        <w:t>TRANSCRIBE_INFO</w:t>
+      </w:r>
+    </w:p>
+    <w:p>
+      <w:pPr>
+        <w:pStyle w:val="ListParagraph"/>
+        <w:numPr>
+          <w:ilvl w:val="1"/>
+          <w:numId w:val="1"/>
+        </w:numPr>
+        <w:rPr>
+          <w:lang w:val="en-US"/>
+        </w:rPr>
+      </w:pPr>
+      <w:r>
+        <w:rPr>
+          <w:lang w:val="en-US"/>
+        </w:rPr>
+        <w:t>Follow-up to TRANSCRIBE request, this is how the client provides the annotation name, comment, and other data. App sends “TRANSCRIBE_</w:t>
+      </w:r>
+      <w:proofErr w:type="gramStart"/>
+      <w:r>
+        <w:rPr>
+          <w:lang w:val="en-US"/>
+        </w:rPr>
+        <w:t>INFO;</w:t>
+      </w:r>
+      <w:r>
+        <w:rPr>
+          <w:lang w:val="en-US"/>
+        </w:rPr>
+        <w:t>auth</w:t>
+      </w:r>
+      <w:proofErr w:type="gramEnd"/>
+      <w:r>
+        <w:rPr>
+          <w:lang w:val="en-US"/>
+        </w:rPr>
+        <w:t>_key;name;</w:t>
+      </w:r>
+      <w:r>
+        <w:rPr>
+          <w:lang w:val="en-US"/>
+        </w:rPr>
+        <w:t>index;name;comments;cat1;cat2;cat3”. Server will reply with either “REQUEST_OK” or some error</w:t>
+      </w:r>
+    </w:p>
+    <w:p>
+      <w:pPr>
+        <w:pStyle w:val="ListParagraph"/>
+        <w:numPr>
+          <w:ilvl w:val="0"/>
+          <w:numId w:val="1"/>
+        </w:numPr>
+        <w:rPr>
+          <w:lang w:val="en-US"/>
+        </w:rPr>
+      </w:pPr>
+      <w:r>
+        <w:rPr>
+          <w:lang w:val="en-US"/>
+        </w:rPr>
+        <w:t>SEARCH</w:t>
+      </w:r>
+    </w:p>
+    <w:p>
+      <w:pPr>
+        <w:pStyle w:val="ListParagraph"/>
+        <w:numPr>
+          <w:ilvl w:val="1"/>
+          <w:numId w:val="1"/>
+        </w:numPr>
+        <w:rPr>
+          <w:lang w:val="en-US"/>
+        </w:rPr>
+      </w:pPr>
+      <w:r>
+        <w:rPr>
+          <w:lang w:val="en-US"/>
+        </w:rPr>
+        <w:t>Sent by app to obtain user’s transcription history for library view</w:t>
+      </w:r>
+    </w:p>
+    <w:p>
+      <w:pPr>
+        <w:pStyle w:val="ListParagraph"/>
+        <w:numPr>
+          <w:ilvl w:val="1"/>
+          <w:numId w:val="1"/>
+        </w:numPr>
+        <w:rPr>
+          <w:lang w:val="en-US"/>
+        </w:rPr>
+      </w:pPr>
+      <w:r>
+        <w:rPr>
+          <w:lang w:val="en-US"/>
+        </w:rPr>
+        <w:t>App sends “</w:t>
+      </w:r>
+      <w:proofErr w:type="gramStart"/>
+      <w:r>
+        <w:rPr>
+          <w:lang w:val="en-US"/>
+        </w:rPr>
+        <w:t>SEARCH</w:t>
+      </w:r>
+      <w:r>
+        <w:rPr>
+          <w:lang w:val="en-US"/>
+        </w:rPr>
+        <w:t>;auth</w:t>
+      </w:r>
+      <w:proofErr w:type="gramEnd"/>
+      <w:r>
+        <w:rPr>
+          <w:lang w:val="en-US"/>
+        </w:rPr>
+        <w:t>_key;name;criteria_type;</w:t>
+      </w:r>
+      <w:r>
+        <w:rPr>
+          <w:lang w:val="en-US"/>
+        </w:rPr>
+        <w:t>data1;data2;data3</w:t>
+      </w:r>
+      <w:r>
+        <w:rPr>
+          <w:lang w:val="en-US"/>
+        </w:rPr>
+        <w:t>”</w:t>
+      </w:r>
+    </w:p>
+    <w:p>
+      <w:pPr>
+        <w:pStyle w:val="ListParagraph"/>
+        <w:numPr>
+          <w:ilvl w:val="2"/>
+          <w:numId w:val="1"/>
+        </w:numPr>
+        <w:rPr>
+          <w:lang w:val="en-US"/>
+        </w:rPr>
+      </w:pPr>
+      <w:proofErr w:type="spellStart"/>
+      <w:r>
+        <w:rPr>
+          <w:lang w:val="en-US"/>
+        </w:rPr>
+        <w:t>Criteria_type</w:t>
+      </w:r>
+      <w:proofErr w:type="spellEnd"/>
+      <w:r>
+        <w:rPr>
+          <w:lang w:val="en-US"/>
+        </w:rPr>
+        <w:t xml:space="preserve"> will be either </w:t>
+      </w:r>
+      <w:r>
+        <w:rPr>
+          <w:lang w:val="en-US"/>
+        </w:rPr>
+        <w:t>0,1, or 2</w:t>
+      </w:r>
+      <w:r>
+        <w:rPr>
+          <w:lang w:val="en-US"/>
+        </w:rPr>
+        <w:t xml:space="preserve"> and </w:t>
+      </w:r>
+      <w:proofErr w:type="spellStart"/>
+      <w:r>
+        <w:rPr>
+          <w:lang w:val="en-US"/>
+        </w:rPr>
+        <w:t>criteria_data</w:t>
+      </w:r>
+      <w:proofErr w:type="spellEnd"/>
+      <w:r>
+        <w:rPr>
+          <w:lang w:val="en-US"/>
+        </w:rPr>
+        <w:t xml:space="preserve"> will be determined from </w:t>
+      </w:r>
+      <w:proofErr w:type="spellStart"/>
+      <w:r>
+        <w:rPr>
+          <w:lang w:val="en-US"/>
+        </w:rPr>
+        <w:t>criteria_type</w:t>
+      </w:r>
+      <w:proofErr w:type="spellEnd"/>
+    </w:p>
+    <w:p>
+      <w:pPr>
+        <w:pStyle w:val="ListParagraph"/>
+        <w:numPr>
+          <w:ilvl w:val="3"/>
+          <w:numId w:val="1"/>
+        </w:numPr>
+        <w:rPr>
+          <w:lang w:val="en-US"/>
+        </w:rPr>
+      </w:pPr>
+      <w:r>
+        <w:rPr>
+          <w:b/>
+          <w:bCs/>
+          <w:lang w:val="en-US"/>
+        </w:rPr>
+        <w:t>TEXT_CONTENT</w:t>
+      </w:r>
+      <w:r>
+        <w:rPr>
+          <w:b/>
+          <w:bCs/>
+          <w:lang w:val="en-US"/>
+        </w:rPr>
+        <w:t xml:space="preserve"> (0)</w:t>
+      </w:r>
+      <w:r>
+        <w:rPr>
+          <w:lang w:val="en-US"/>
+        </w:rPr>
         <w:t xml:space="preserve"> </w:t>
       </w:r>
       <w:r>
         <w:rPr>
           <w:lang w:val="en-US"/>
         </w:rPr>
-        <w:t xml:space="preserve">Cat1-3 are a list of </w:t>
-      </w:r>
+        <w:sym w:font="Wingdings" w:char="F0E0"/>
+      </w:r>
+      <w:r>
+        <w:rPr>
+          <w:lang w:val="en-US"/>
+        </w:rPr>
+        <w:t xml:space="preserve"> </w:t>
+      </w:r>
+      <w:proofErr w:type="spellStart"/>
+      <w:r>
+        <w:rPr>
+          <w:lang w:val="en-US"/>
+        </w:rPr>
+        <w:t>criteria_data</w:t>
+      </w:r>
+      <w:proofErr w:type="spellEnd"/>
+      <w:r>
+        <w:rPr>
+          <w:lang w:val="en-US"/>
+        </w:rPr>
+        <w:t xml:space="preserve"> is simply search string</w:t>
+      </w:r>
+    </w:p>
+    <w:p>
+      <w:pPr>
+        <w:pStyle w:val="ListParagraph"/>
+        <w:numPr>
+          <w:ilvl w:val="3"/>
+          <w:numId w:val="1"/>
+        </w:numPr>
+        <w:rPr>
+          <w:lang w:val="en-US"/>
+        </w:rPr>
+      </w:pPr>
+      <w:r>
+        <w:rPr>
+          <w:b/>
+          <w:bCs/>
+          <w:lang w:val="en-US"/>
+        </w:rPr>
+        <w:t>CATEGORY (1)</w:t>
+      </w:r>
+      <w:r>
+        <w:rPr>
+          <w:lang w:val="en-US"/>
+        </w:rPr>
+        <w:t xml:space="preserve"> </w:t>
+      </w:r>
+      <w:r>
+        <w:rPr>
+          <w:lang w:val="en-US"/>
+        </w:rPr>
+        <w:sym w:font="Wingdings" w:char="F0E0"/>
+      </w:r>
+      <w:r>
+        <w:rPr>
+          <w:lang w:val="en-US"/>
+        </w:rPr>
+        <w:t xml:space="preserve"> user can either specify specific level1, level2, and level3 category data (can omit certain ones) or search for a string in any category level</w:t>
+      </w:r>
+    </w:p>
+    <w:p>
+      <w:pPr>
+        <w:pStyle w:val="ListParagraph"/>
+        <w:numPr>
+          <w:ilvl w:val="3"/>
+          <w:numId w:val="1"/>
+        </w:numPr>
+        <w:rPr>
+          <w:lang w:val="en-US"/>
+        </w:rPr>
+      </w:pPr>
+      <w:r>
+        <w:rPr>
+          <w:b/>
+          <w:bCs/>
+          <w:lang w:val="en-US"/>
+        </w:rPr>
+        <w:t>DATE</w:t>
+      </w:r>
+      <w:r>
+        <w:rPr>
+          <w:b/>
+          <w:bCs/>
+          <w:lang w:val="en-US"/>
+        </w:rPr>
+        <w:t xml:space="preserve"> (2)</w:t>
+      </w:r>
+      <w:r>
+        <w:rPr>
+          <w:lang w:val="en-US"/>
+        </w:rPr>
+        <w:t xml:space="preserve"> </w:t>
+      </w:r>
+      <w:r>
+        <w:rPr>
+          <w:lang w:val="en-US"/>
+        </w:rPr>
+        <w:sym w:font="Wingdings" w:char="F0E0"/>
+      </w:r>
+      <w:r>
+        <w:rPr>
+          <w:lang w:val="en-US"/>
+        </w:rPr>
+        <w:t xml:space="preserve"> data is minimum and maximum of date range. If no minimum is supplied, then anything below max is returned and vice versa</w:t>
+      </w:r>
+    </w:p>
+    <w:p>
+      <w:pPr>
+        <w:pStyle w:val="ListParagraph"/>
+        <w:numPr>
+          <w:ilvl w:val="1"/>
+          <w:numId w:val="1"/>
+        </w:numPr>
+        <w:rPr>
+          <w:lang w:val="en-US"/>
+        </w:rPr>
+      </w:pPr>
+      <w:r>
+        <w:rPr>
+          <w:lang w:val="en-US"/>
+        </w:rPr>
+        <w:t xml:space="preserve">Server replies with </w:t>
+      </w:r>
+      <w:r>
+        <w:rPr>
+          <w:lang w:val="en-US"/>
+        </w:rPr>
+        <w:t>all relevant entries where each entry is separated by “;” and each data string within an entry is separated with “&amp;”</w:t>
+      </w:r>
+    </w:p>
+    <w:p>
+      <w:pPr>
+        <w:pStyle w:val="ListParagraph"/>
+        <w:numPr>
+          <w:ilvl w:val="1"/>
+          <w:numId w:val="1"/>
+        </w:numPr>
+        <w:rPr>
+          <w:highlight w:val="red"/>
+          <w:lang w:val="en-US"/>
+        </w:rPr>
+      </w:pPr>
+      <w:r>
+        <w:rPr>
+          <w:highlight w:val="red"/>
+          <w:lang w:val="en-US"/>
+        </w:rPr>
+        <w:t xml:space="preserve">PROBLEM </w:t>
+      </w:r>
+      <w:r>
+        <w:rPr>
+          <w:highlight w:val="red"/>
+          <w:lang w:val="en-US"/>
+        </w:rPr>
+        <w:sym w:font="Wingdings" w:char="F0E0"/>
+      </w:r>
+      <w:r>
+        <w:rPr>
+          <w:highlight w:val="red"/>
+          <w:lang w:val="en-US"/>
+        </w:rPr>
+        <w:t xml:space="preserve"> USER TEXT CAN’T INCLUDE “;” SYMBOL OR EVERYTHING BREAKS LOL</w:t>
+      </w:r>
+    </w:p>
+    <w:p>
+      <w:pPr>
+        <w:pStyle w:val="ListParagraph"/>
+        <w:numPr>
+          <w:ilvl w:val="1"/>
+          <w:numId w:val="1"/>
+        </w:numPr>
+        <w:rPr>
+          <w:highlight w:val="red"/>
+          <w:lang w:val="en-US"/>
+        </w:rPr>
+      </w:pPr>
+      <w:r>
+        <w:rPr>
+          <w:highlight w:val="red"/>
+          <w:lang w:val="en-US"/>
+        </w:rPr>
+        <w:t xml:space="preserve">SOLUTION </w:t>
+      </w:r>
+      <w:r>
+        <w:rPr>
+          <w:highlight w:val="red"/>
+          <w:lang w:val="en-US"/>
+        </w:rPr>
+        <w:sym w:font="Wingdings" w:char="F0E0"/>
+      </w:r>
+      <w:r>
+        <w:rPr>
+          <w:highlight w:val="red"/>
+          <w:lang w:val="en-US"/>
+        </w:rPr>
+        <w:t xml:space="preserve"> CHANGE DELIMITER TO A BETTER CHOICE</w:t>
+      </w:r>
+    </w:p>
+    <w:p>
+      <w:pPr>
+        <w:pStyle w:val="ListParagraph"/>
+        <w:numPr>
+          <w:ilvl w:val="0"/>
+          <w:numId w:val="1"/>
+        </w:numPr>
+        <w:rPr>
+          <w:lang w:val="en-US"/>
+        </w:rPr>
+      </w:pPr>
+      <w:r>
+        <w:rPr>
+          <w:lang w:val="en-US"/>
+        </w:rPr>
+        <w:t>GET_CAT</w:t>
+      </w:r>
+      <w:r>
+        <w:rPr>
+          <w:lang w:val="en-US"/>
+        </w:rPr>
+        <w:t>_</w:t>
+      </w:r>
+      <w:r>
+        <w:rPr>
+          <w:lang w:val="en-US"/>
+        </w:rPr>
+        <w:t>LIST</w:t>
+      </w:r>
+    </w:p>
+    <w:p>
+      <w:pPr>
+        <w:pStyle w:val="ListParagraph"/>
+        <w:numPr>
+          <w:ilvl w:val="1"/>
+          <w:numId w:val="1"/>
+        </w:numPr>
+        <w:rPr>
+          <w:lang w:val="en-US"/>
+        </w:rPr>
+      </w:pPr>
+      <w:r>
+        <w:rPr>
+          <w:lang w:val="en-US"/>
+        </w:rPr>
+        <w:t>App sends “</w:t>
+      </w:r>
+      <w:proofErr w:type="spellStart"/>
+      <w:r>
+        <w:rPr>
+          <w:lang w:val="en-US"/>
+        </w:rPr>
+        <w:t>GET_CAT_</w:t>
+      </w:r>
+      <w:proofErr w:type="gramStart"/>
+      <w:r>
+        <w:rPr>
+          <w:lang w:val="en-US"/>
+        </w:rPr>
+        <w:t>LIST;auth</w:t>
+      </w:r>
+      <w:proofErr w:type="gramEnd"/>
+      <w:r>
+        <w:rPr>
+          <w:lang w:val="en-US"/>
+        </w:rPr>
+        <w:t>_key;name</w:t>
+      </w:r>
+      <w:proofErr w:type="spellEnd"/>
+      <w:r>
+        <w:rPr>
+          <w:lang w:val="en-US"/>
+        </w:rPr>
+        <w:t>”</w:t>
+      </w:r>
+    </w:p>
+    <w:p>
+      <w:pPr>
+        <w:pStyle w:val="ListParagraph"/>
+        <w:numPr>
+          <w:ilvl w:val="1"/>
+          <w:numId w:val="1"/>
+        </w:numPr>
+        <w:rPr>
+          <w:lang w:val="en-US"/>
+        </w:rPr>
+      </w:pPr>
+      <w:r>
+        <w:rPr>
+          <w:lang w:val="en-US"/>
+        </w:rPr>
+        <w:t>Server replies with “REQUEST_</w:t>
+      </w:r>
+      <w:proofErr w:type="gramStart"/>
+      <w:r>
+        <w:rPr>
+          <w:lang w:val="en-US"/>
+        </w:rPr>
+        <w:t>OK;cat</w:t>
+      </w:r>
+      <w:proofErr w:type="gramEnd"/>
+      <w:r>
+        <w:rPr>
+          <w:lang w:val="en-US"/>
+        </w:rPr>
+        <w:t>1;cat2;cat3” where cat lists are separated by commas</w:t>
+      </w:r>
+    </w:p>
+    <w:p>
+      <w:pPr>
+        <w:pStyle w:val="ListParagraph"/>
+        <w:numPr>
+          <w:ilvl w:val="0"/>
+          <w:numId w:val="1"/>
+        </w:numPr>
+        <w:rPr>
+          <w:lang w:val="en-US"/>
+        </w:rPr>
+      </w:pPr>
+      <w:r>
+        <w:rPr>
+          <w:lang w:val="en-US"/>
+        </w:rPr>
+        <w:t>GET_THUMBNAIL</w:t>
+      </w:r>
+    </w:p>
+    <w:p>
+      <w:pPr>
+        <w:pStyle w:val="ListParagraph"/>
+        <w:numPr>
+          <w:ilvl w:val="1"/>
+          <w:numId w:val="1"/>
+        </w:numPr>
+        <w:rPr>
+          <w:lang w:val="en-US"/>
+        </w:rPr>
+      </w:pPr>
+      <w:r>
+        <w:rPr>
+          <w:lang w:val="en-US"/>
+        </w:rPr>
+        <w:t>App sends “</w:t>
+      </w:r>
+      <w:proofErr w:type="spellStart"/>
+      <w:r>
+        <w:rPr>
+          <w:lang w:val="en-US"/>
+        </w:rPr>
+        <w:t>GET_</w:t>
+      </w:r>
+      <w:proofErr w:type="gramStart"/>
+      <w:r>
+        <w:rPr>
+          <w:lang w:val="en-US"/>
+        </w:rPr>
+        <w:t>THUMBNAIL;auth</w:t>
+      </w:r>
+      <w:proofErr w:type="gramEnd"/>
+      <w:r>
+        <w:rPr>
+          <w:lang w:val="en-US"/>
+        </w:rPr>
+        <w:t>_key;name;</w:t>
+      </w:r>
+      <w:r>
+        <w:rPr>
+          <w:lang w:val="en-US"/>
+        </w:rPr>
+        <w:t>dateTime</w:t>
+      </w:r>
+      <w:proofErr w:type="spellEnd"/>
+      <w:r>
+        <w:rPr>
+          <w:lang w:val="en-US"/>
+        </w:rPr>
+        <w:t>”</w:t>
+      </w:r>
+    </w:p>
+    <w:p>
+      <w:pPr>
+        <w:pStyle w:val="ListParagraph"/>
+        <w:numPr>
+          <w:ilvl w:val="1"/>
+          <w:numId w:val="1"/>
+        </w:numPr>
+        <w:rPr>
+          <w:lang w:val="en-US"/>
+        </w:rPr>
+      </w:pPr>
+      <w:r>
+        <w:rPr>
+          <w:lang w:val="en-US"/>
+        </w:rPr>
+        <w:t>Id is used to figure out which library entry is being referenced</w:t>
+      </w:r>
+    </w:p>
+    <w:p>
+      <w:pPr>
+        <w:pStyle w:val="ListParagraph"/>
+        <w:numPr>
+          <w:ilvl w:val="1"/>
+          <w:numId w:val="1"/>
+        </w:numPr>
+        <w:rPr>
+          <w:lang w:val="en-US"/>
+        </w:rPr>
+      </w:pPr>
+      <w:r>
+        <w:rPr>
+          <w:lang w:val="en-US"/>
+        </w:rPr>
+        <w:t>Server replies with “</w:t>
+      </w:r>
+      <w:proofErr w:type="spellStart"/>
+      <w:r>
+        <w:rPr>
+          <w:lang w:val="en-US"/>
+        </w:rPr>
+        <w:t>REQUEST_</w:t>
+      </w:r>
+      <w:proofErr w:type="gramStart"/>
+      <w:r>
+        <w:rPr>
+          <w:lang w:val="en-US"/>
+        </w:rPr>
+        <w:t>OK;image</w:t>
+      </w:r>
+      <w:proofErr w:type="spellEnd"/>
+      <w:proofErr w:type="gramEnd"/>
+      <w:r>
+        <w:rPr>
+          <w:lang w:val="en-US"/>
+        </w:rPr>
+        <w:t>” where image is encoded as a string</w:t>
+      </w:r>
+    </w:p>
+    <w:p>
+      <w:pPr>
+        <w:pStyle w:val="ListParagraph"/>
+        <w:numPr>
+          <w:ilvl w:val="1"/>
+          <w:numId w:val="1"/>
+        </w:numPr>
+        <w:rPr>
+          <w:lang w:val="en-US"/>
+        </w:rPr>
+      </w:pPr>
+      <w:r>
+        <w:rPr>
+          <w:lang w:val="en-US"/>
+        </w:rPr>
+        <w:t>This function is solely used for full res versions of the pictures since they can contain a lot of data</w:t>
+      </w:r>
+    </w:p>
+    <w:p>
+      <w:pPr>
+        <w:pStyle w:val="ListParagraph"/>
+        <w:numPr>
+          <w:ilvl w:val="0"/>
+          <w:numId w:val="1"/>
+        </w:numPr>
+        <w:rPr>
+          <w:lang w:val="en-US"/>
+        </w:rPr>
+      </w:pPr>
+      <w:r>
+        <w:rPr>
+          <w:lang w:val="en-US"/>
+        </w:rPr>
+        <w:t>UPDATE_ITEM</w:t>
+      </w:r>
+    </w:p>
+    <w:p>
+      <w:pPr>
+        <w:pStyle w:val="ListParagraph"/>
+        <w:numPr>
+          <w:ilvl w:val="1"/>
+          <w:numId w:val="1"/>
+        </w:numPr>
+        <w:rPr>
+          <w:lang w:val="en-US"/>
+        </w:rPr>
+      </w:pPr>
+      <w:r>
+        <w:rPr>
+          <w:lang w:val="en-US"/>
+        </w:rPr>
+        <w:t>App sends “UPDATE_</w:t>
+      </w:r>
+      <w:proofErr w:type="gramStart"/>
+      <w:r>
+        <w:rPr>
+          <w:lang w:val="en-US"/>
+        </w:rPr>
+        <w:t>ITEM;auth</w:t>
+      </w:r>
+      <w:proofErr w:type="gramEnd"/>
+      <w:r>
+        <w:rPr>
+          <w:lang w:val="en-US"/>
+        </w:rPr>
+        <w:t>_key;name;id;title;content;comments;cat1;cat2;cat3”</w:t>
+      </w:r>
+    </w:p>
+    <w:p>
+      <w:pPr>
+        <w:pStyle w:val="ListParagraph"/>
+        <w:numPr>
+          <w:ilvl w:val="1"/>
+          <w:numId w:val="1"/>
+        </w:numPr>
+        <w:rPr>
+          <w:lang w:val="en-US"/>
+        </w:rPr>
+      </w:pPr>
+      <w:r>
+        <w:rPr>
+          <w:lang w:val="en-US"/>
+        </w:rPr>
+        <w:t>Server updates entry in SQL database and replies with “REQUEST_OK”</w:t>
+      </w:r>
+    </w:p>
+    <w:p>
+      <w:pPr>
+        <w:rPr>
+          <w:lang w:val="en-US"/>
+        </w:rPr>
+      </w:pPr>
       <w:r>
         <w:rPr>
           <w:lang w:val="en-US"/>
         </w:rPr>
         <w:lastRenderedPageBreak/>
-        <w:t>pre-existing categories in the server so that the user can select one from a drop down menu instead of rewriting them every time.</w:t>
-      </w:r>
-      <w:r>
-        <w:rPr>
-          <w:lang w:val="en-US"/>
-        </w:rPr>
-        <w:t xml:space="preserve"> The category will be sent as a two dimensional array where ; is used to delimit cat1 from cat2 and cat3 whereas commas will be used within each cat list</w:t>
+        <w:t>Links July 6</w:t>
       </w:r>
     </w:p>
     <w:p>
@@ -1799,12 +3314,78 @@
           <w:lang w:val="en-US"/>
         </w:rPr>
       </w:pPr>
-      <w:r>
-        <w:rPr>
-          <w:lang w:val="en-US"/>
-        </w:rPr>
-        <w:t>TRANSCRIBE_INFO</w:t>
-      </w:r>
+      <w:hyperlink r:id="rId5" w:history="1">
+        <w:r>
+          <w:rPr>
+            <w:rStyle w:val="Hyperlink"/>
+            <w:lang w:val="en-US"/>
+          </w:rPr>
+          <w:t>https://stackoverflow.com/questions/3570690/whats-the-best-way-to-do-application-settings-in-android</w:t>
+        </w:r>
+      </w:hyperlink>
+    </w:p>
+    <w:p>
+      <w:pPr>
+        <w:pStyle w:val="ListParagraph"/>
+        <w:numPr>
+          <w:ilvl w:val="0"/>
+          <w:numId w:val="1"/>
+        </w:numPr>
+        <w:rPr>
+          <w:lang w:val="en-US"/>
+        </w:rPr>
+      </w:pPr>
+      <w:hyperlink r:id="rId6" w:history="1">
+        <w:r>
+          <w:rPr>
+            <w:rStyle w:val="Hyperlink"/>
+            <w:lang w:val="en-US"/>
+          </w:rPr>
+          <w:t>https://stackoverflow.com/questions/12908289/how-to-change-language-of-app-when-user-selects-language</w:t>
+        </w:r>
+      </w:hyperlink>
+    </w:p>
+    <w:p>
+      <w:pPr>
+        <w:pStyle w:val="ListParagraph"/>
+        <w:numPr>
+          <w:ilvl w:val="0"/>
+          <w:numId w:val="1"/>
+        </w:numPr>
+        <w:rPr>
+          <w:lang w:val="en-US"/>
+        </w:rPr>
+      </w:pPr>
+      <w:hyperlink r:id="rId7" w:history="1">
+        <w:r>
+          <w:rPr>
+            <w:rStyle w:val="Hyperlink"/>
+            <w:lang w:val="en-US"/>
+          </w:rPr>
+          <w:t>https://medium.com/google-developer-experts/exploring-android-jetpack-preferences-8bcb0b7bdd14</w:t>
+        </w:r>
+      </w:hyperlink>
+    </w:p>
+    <w:p>
+      <w:pPr>
+        <w:pStyle w:val="ListParagraph"/>
+        <w:numPr>
+          <w:ilvl w:val="0"/>
+          <w:numId w:val="1"/>
+        </w:numPr>
+        <w:rPr>
+          <w:lang w:val="en-US"/>
+        </w:rPr>
+      </w:pPr>
+      <w:hyperlink r:id="rId8" w:history="1">
+        <w:r>
+          <w:rPr>
+            <w:rStyle w:val="Hyperlink"/>
+            <w:lang w:val="en-US"/>
+          </w:rPr>
+          <w:t>https://androidpartaker.wordpress.com/2012/02/05/change-preference-summary/</w:t>
+        </w:r>
+      </w:hyperlink>
     </w:p>
     <w:p>
       <w:pPr>
@@ -1821,8 +3402,122 @@
         <w:rPr>
           <w:lang w:val="en-US"/>
         </w:rPr>
-        <w:t>Follow-up to TRANSCRIBE request, this is how the client provides the annotation name, comment, and other data. App sends “TRANSCRIBE_INFO;index;name;comments;cat1;cat2;cat3”. Server will reply with either “REQUEST_OK” or some error</w:t>
-      </w:r>
+        <w:t>Not really but maybe the code is useful</w:t>
+      </w:r>
+    </w:p>
+    <w:p>
+      <w:pPr>
+        <w:pStyle w:val="ListParagraph"/>
+        <w:numPr>
+          <w:ilvl w:val="0"/>
+          <w:numId w:val="1"/>
+        </w:numPr>
+        <w:rPr>
+          <w:lang w:val="en-US"/>
+        </w:rPr>
+      </w:pPr>
+      <w:hyperlink r:id="rId9" w:history="1">
+        <w:r>
+          <w:rPr>
+            <w:rStyle w:val="Hyperlink"/>
+            <w:lang w:val="en-US"/>
+          </w:rPr>
+          <w:t>https://stackoverflow.com/questions/5298370/how-to-add-a-button-to-a-preferencescreen</w:t>
+        </w:r>
+      </w:hyperlink>
+    </w:p>
+    <w:p>
+      <w:pPr>
+        <w:pStyle w:val="ListParagraph"/>
+        <w:numPr>
+          <w:ilvl w:val="0"/>
+          <w:numId w:val="1"/>
+        </w:numPr>
+        <w:rPr>
+          <w:lang w:val="en-US"/>
+        </w:rPr>
+      </w:pPr>
+      <w:hyperlink r:id="rId10" w:history="1">
+        <w:r>
+          <w:rPr>
+            <w:rStyle w:val="Hyperlink"/>
+            <w:lang w:val="en-US"/>
+          </w:rPr>
+          <w:t>https://stackoverflow.com/questions/13596250/how-to-listen-for-preference-changes-within-a-preferencefragment</w:t>
+        </w:r>
+      </w:hyperlink>
+    </w:p>
+    <w:p>
+      <w:pPr>
+        <w:pStyle w:val="ListParagraph"/>
+        <w:numPr>
+          <w:ilvl w:val="0"/>
+          <w:numId w:val="1"/>
+        </w:numPr>
+        <w:rPr>
+          <w:lang w:val="en-US"/>
+        </w:rPr>
+      </w:pPr>
+      <w:hyperlink r:id="rId11" w:history="1">
+        <w:r>
+          <w:rPr>
+            <w:rStyle w:val="Hyperlink"/>
+            <w:lang w:val="en-US"/>
+          </w:rPr>
+          <w:t>https://stackoverflow.com/questions/3384109/android-background-hides-child-view-text</w:t>
+        </w:r>
+      </w:hyperlink>
+    </w:p>
+    <w:p>
+      <w:pPr>
+        <w:pStyle w:val="ListParagraph"/>
+        <w:numPr>
+          <w:ilvl w:val="1"/>
+          <w:numId w:val="1"/>
+        </w:numPr>
+        <w:rPr>
+          <w:lang w:val="en-US"/>
+        </w:rPr>
+      </w:pPr>
+      <w:r>
+        <w:rPr>
+          <w:lang w:val="en-US"/>
+        </w:rPr>
+        <w:t>What am I doing wrong?</w:t>
+      </w:r>
+    </w:p>
+    <w:p>
+      <w:pPr>
+        <w:pStyle w:val="ListParagraph"/>
+        <w:numPr>
+          <w:ilvl w:val="0"/>
+          <w:numId w:val="1"/>
+        </w:numPr>
+        <w:rPr>
+          <w:lang w:val="en-US"/>
+        </w:rPr>
+      </w:pPr>
+      <w:hyperlink r:id="rId12" w:history="1">
+        <w:r>
+          <w:rPr>
+            <w:rStyle w:val="Hyperlink"/>
+            <w:lang w:val="en-US"/>
+          </w:rPr>
+          <w:t>https://developer.android.com/reference/android/widget/AutoCompleteTextView</w:t>
+        </w:r>
+      </w:hyperlink>
+    </w:p>
+    <w:p>
+      <w:pPr>
+        <w:pStyle w:val="ListParagraph"/>
+        <w:numPr>
+          <w:ilvl w:val="0"/>
+          <w:numId w:val="1"/>
+        </w:numPr>
+        <w:rPr>
+          <w:lang w:val="en-US"/>
+        </w:rPr>
+      </w:pPr>
     </w:p>
     <w:sectPr>
       <w:pgSz w:w="12240" w:h="15840"/>
@@ -2391,6 +4086,29 @@
       <w:contextualSpacing/>
     </w:pPr>
   </w:style>
+  <w:style w:type="character" w:styleId="Hyperlink">
+    <w:name w:val="Hyperlink"/>
+    <w:basedOn w:val="DefaultParagraphFont"/>
+    <w:uiPriority w:val="99"/>
+    <w:unhideWhenUsed/>
+    <w:rsid w:val="00633449"/>
+    <w:rPr>
+      <w:color w:val="0563C1" w:themeColor="hyperlink"/>
+      <w:u w:val="single"/>
+    </w:rPr>
+  </w:style>
+  <w:style w:type="character" w:styleId="UnresolvedMention">
+    <w:name w:val="Unresolved Mention"/>
+    <w:basedOn w:val="DefaultParagraphFont"/>
+    <w:uiPriority w:val="99"/>
+    <w:semiHidden/>
+    <w:unhideWhenUsed/>
+    <w:rsid w:val="00633449"/>
+    <w:rPr>
+      <w:color w:val="605E5C"/>
+      <w:shd w:val="clear" w:color="auto" w:fill="E1DFDD"/>
+    </w:rPr>
+  </w:style>
 </w:styles>
 </file>
 

</xml_diff>